<commit_message>
lab5 and lab6 done
</commit_message>
<xml_diff>
--- a/NS3/lab5/Lab5and6.docx
+++ b/NS3/lab5/Lab5and6.docx
@@ -1,6 +1,6 @@
 
 <file path=word/document.xml><?xml version="1.0" encoding="utf-8"?>
-<w:document xmlns:wpc="http://schemas.microsoft.com/office/word/2010/wordprocessingCanvas" xmlns:cx="http://schemas.microsoft.com/office/drawing/2014/chartex" xmlns:cx1="http://schemas.microsoft.com/office/drawing/2015/9/8/chartex" xmlns:mc="http://schemas.openxmlformats.org/markup-compatibility/2006" xmlns:o="urn:schemas-microsoft-com:office:office" xmlns:r="http://schemas.openxmlformats.org/officeDocument/2006/relationships" xmlns:m="http://schemas.openxmlformats.org/officeDocument/2006/math" xmlns:v="urn:schemas-microsoft-com:vml" xmlns:wp14="http://schemas.microsoft.com/office/word/2010/wordprocessingDrawing" xmlns:wp="http://schemas.openxmlformats.org/drawingml/2006/wordprocessingDrawing" xmlns:w10="urn:schemas-microsoft-com:office:word" xmlns:w="http://schemas.openxmlformats.org/wordprocessingml/2006/main" xmlns:w14="http://schemas.microsoft.com/office/word/2010/wordml" xmlns:w15="http://schemas.microsoft.com/office/word/2012/wordml" xmlns:w16se="http://schemas.microsoft.com/office/word/2015/wordml/symex" xmlns:wpg="http://schemas.microsoft.com/office/word/2010/wordprocessingGroup" xmlns:wpi="http://schemas.microsoft.com/office/word/2010/wordprocessingInk" xmlns:wne="http://schemas.microsoft.com/office/word/2006/wordml" xmlns:wps="http://schemas.microsoft.com/office/word/2010/wordprocessingShape" mc:Ignorable="w14 w15 w16se wp14">
+<w:document xmlns:wpc="http://schemas.microsoft.com/office/word/2010/wordprocessingCanvas" xmlns:cx="http://schemas.microsoft.com/office/drawing/2014/chartex" xmlns:cx1="http://schemas.microsoft.com/office/drawing/2015/9/8/chartex" xmlns:cx2="http://schemas.microsoft.com/office/drawing/2015/10/21/chartex" xmlns:cx3="http://schemas.microsoft.com/office/drawing/2016/5/9/chartex" xmlns:cx4="http://schemas.microsoft.com/office/drawing/2016/5/10/chartex" xmlns:cx5="http://schemas.microsoft.com/office/drawing/2016/5/11/chartex" xmlns:cx6="http://schemas.microsoft.com/office/drawing/2016/5/12/chartex" xmlns:cx7="http://schemas.microsoft.com/office/drawing/2016/5/13/chartex" xmlns:cx8="http://schemas.microsoft.com/office/drawing/2016/5/14/chartex" xmlns:mc="http://schemas.openxmlformats.org/markup-compatibility/2006" xmlns:aink="http://schemas.microsoft.com/office/drawing/2016/ink" xmlns:am3d="http://schemas.microsoft.com/office/drawing/2017/model3d" xmlns:o="urn:schemas-microsoft-com:office:office" xmlns:oel="http://schemas.microsoft.com/office/2019/extlst" xmlns:r="http://schemas.openxmlformats.org/officeDocument/2006/relationships" xmlns:m="http://schemas.openxmlformats.org/officeDocument/2006/math" xmlns:v="urn:schemas-microsoft-com:vml" xmlns:wp14="http://schemas.microsoft.com/office/word/2010/wordprocessingDrawing" xmlns:wp="http://schemas.openxmlformats.org/drawingml/2006/wordprocessingDrawing" xmlns:w10="urn:schemas-microsoft-com:office:word" xmlns:w="http://schemas.openxmlformats.org/wordprocessingml/2006/main" xmlns:w14="http://schemas.microsoft.com/office/word/2010/wordml" xmlns:w15="http://schemas.microsoft.com/office/word/2012/wordml" xmlns:w16cex="http://schemas.microsoft.com/office/word/2018/wordml/cex" xmlns:w16cid="http://schemas.microsoft.com/office/word/2016/wordml/cid" xmlns:w16="http://schemas.microsoft.com/office/word/2018/wordml" xmlns:w16sdtdh="http://schemas.microsoft.com/office/word/2020/wordml/sdtdatahash" xmlns:w16se="http://schemas.microsoft.com/office/word/2015/wordml/symex" xmlns:wpg="http://schemas.microsoft.com/office/word/2010/wordprocessingGroup" xmlns:wpi="http://schemas.microsoft.com/office/word/2010/wordprocessingInk" xmlns:wne="http://schemas.microsoft.com/office/word/2006/wordml" xmlns:wps="http://schemas.microsoft.com/office/word/2010/wordprocessingShape" mc:Ignorable="w14 w15 w16se w16cid w16 w16cex w16sdtdh wp14">
   <w:body>
     <w:p>
       <w:pPr>
@@ -98,7 +98,15 @@
         <w:t xml:space="preserve"> this tutorial, we are going to reproduce the following figure, “</w:t>
       </w:r>
       <w:r>
-        <w:t xml:space="preserve">Figure 21.10. Value of cwnd and send sequence number </w:t>
+        <w:t xml:space="preserve">Figure 21.10. Value of </w:t>
+      </w:r>
+      <w:proofErr w:type="spellStart"/>
+      <w:r>
+        <w:t>cwnd</w:t>
+      </w:r>
+      <w:proofErr w:type="spellEnd"/>
+      <w:r>
+        <w:t xml:space="preserve"> and send sequence number </w:t>
       </w:r>
       <w:r>
         <w:t>while data is being transmitted</w:t>
@@ -133,7 +141,7 @@
           <w:noProof/>
         </w:rPr>
         <w:drawing>
-          <wp:inline distT="0" distB="0" distL="0" distR="0">
+          <wp:inline distT="0" distB="0" distL="0" distR="0" wp14:anchorId="7E3C9528" wp14:editId="753309A0">
             <wp:extent cx="3147646" cy="2121618"/>
             <wp:effectExtent l="0" t="0" r="0" b="0"/>
             <wp:docPr id="9" name="图片 9"/>
@@ -259,7 +267,7 @@
           <w:noProof/>
         </w:rPr>
         <w:drawing>
-          <wp:inline distT="0" distB="0" distL="0" distR="0">
+          <wp:inline distT="0" distB="0" distL="0" distR="0" wp14:anchorId="4205471F" wp14:editId="5F863DD0">
             <wp:extent cx="5275580" cy="3305810"/>
             <wp:effectExtent l="0" t="0" r="1270" b="8890"/>
             <wp:docPr id="10" name="图片 10"/>
@@ -324,17 +332,47 @@
           <w:b/>
         </w:rPr>
       </w:pPr>
+      <w:proofErr w:type="spellStart"/>
       <w:r>
         <w:rPr>
           <w:rFonts w:hint="eastAsia"/>
         </w:rPr>
-        <w:t xml:space="preserve">Cliking on </w:t>
+        <w:t>Cliking</w:t>
+      </w:r>
+      <w:proofErr w:type="spellEnd"/>
+      <w:r>
+        <w:rPr>
+          <w:rFonts w:hint="eastAsia"/>
+        </w:rPr>
+        <w:t xml:space="preserve"> on </w:t>
       </w:r>
       <w:r>
         <w:rPr>
           <w:b/>
         </w:rPr>
-        <w:t xml:space="preserve">ns3::TcpSocketBase </w:t>
+        <w:t>ns</w:t>
+      </w:r>
+      <w:proofErr w:type="gramStart"/>
+      <w:r>
+        <w:rPr>
+          <w:b/>
+        </w:rPr>
+        <w:t>3::</w:t>
+      </w:r>
+      <w:proofErr w:type="spellStart"/>
+      <w:proofErr w:type="gramEnd"/>
+      <w:r>
+        <w:rPr>
+          <w:b/>
+        </w:rPr>
+        <w:t>TcpSocketBase</w:t>
+      </w:r>
+      <w:proofErr w:type="spellEnd"/>
+      <w:r>
+        <w:rPr>
+          <w:b/>
+        </w:rPr>
+        <w:t xml:space="preserve"> </w:t>
       </w:r>
       <w:r>
         <w:t>on this page b</w:t>
@@ -348,12 +386,14 @@
       <w:r>
         <w:t xml:space="preserve">up the class documentation for </w:t>
       </w:r>
+      <w:proofErr w:type="spellStart"/>
       <w:r>
         <w:rPr>
           <w:b/>
         </w:rPr>
         <w:t>TcpSocketBase</w:t>
       </w:r>
+      <w:proofErr w:type="spellEnd"/>
       <w:r>
         <w:rPr>
           <w:b/>
@@ -394,7 +434,7 @@
         </w:rPr>
         <w:lastRenderedPageBreak/>
         <w:drawing>
-          <wp:inline distT="0" distB="0" distL="0" distR="0">
+          <wp:inline distT="0" distB="0" distL="0" distR="0" wp14:anchorId="3BFE2E54" wp14:editId="21441739">
             <wp:extent cx="5269230" cy="879475"/>
             <wp:effectExtent l="0" t="0" r="7620" b="0"/>
             <wp:docPr id="11" name="图片 11"/>
@@ -465,12 +505,14 @@
           <w:b/>
         </w:rPr>
       </w:pPr>
+      <w:proofErr w:type="spellStart"/>
       <w:r>
         <w:rPr>
           <w:b/>
         </w:rPr>
         <w:t>TraceSources</w:t>
       </w:r>
+      <w:proofErr w:type="spellEnd"/>
     </w:p>
     <w:p>
       <w:pPr>
@@ -492,8 +534,13 @@
         <w:ind w:firstLineChars="0"/>
         <w:jc w:val="left"/>
       </w:pPr>
-      <w:r>
-        <w:t>CongestionWindow: The TCP connection's congestion window</w:t>
+      <w:proofErr w:type="spellStart"/>
+      <w:r>
+        <w:t>CongestionWindow</w:t>
+      </w:r>
+      <w:proofErr w:type="spellEnd"/>
+      <w:r>
+        <w:t>: The TCP connection's congestion window</w:t>
       </w:r>
     </w:p>
     <w:p>
@@ -503,7 +550,20 @@
         <w:jc w:val="left"/>
       </w:pPr>
       <w:r>
-        <w:t>Callback signature: ns3::TracedValueCallback::Uint32</w:t>
+        <w:t>Callback signature: ns</w:t>
+      </w:r>
+      <w:proofErr w:type="gramStart"/>
+      <w:r>
+        <w:t>3::</w:t>
+      </w:r>
+      <w:proofErr w:type="spellStart"/>
+      <w:proofErr w:type="gramEnd"/>
+      <w:r>
+        <w:t>TracedValueCallback</w:t>
+      </w:r>
+      <w:proofErr w:type="spellEnd"/>
+      <w:r>
+        <w:t>::Uint32</w:t>
       </w:r>
     </w:p>
     <w:p>
@@ -592,7 +652,7 @@
           <w:noProof/>
         </w:rPr>
         <w:drawing>
-          <wp:inline distT="0" distB="0" distL="0" distR="0">
+          <wp:inline distT="0" distB="0" distL="0" distR="0" wp14:anchorId="4C3B9CDB" wp14:editId="25FD4B69">
             <wp:extent cx="4771292" cy="1542572"/>
             <wp:effectExtent l="0" t="0" r="0" b="635"/>
             <wp:docPr id="12" name="图片 12"/>
@@ -671,7 +731,23 @@
         <w:jc w:val="left"/>
       </w:pPr>
       <w:r>
-        <w:t>It’s always best to try and find working code laying around that you can modify, rather than starting from scratch. So the first order of business now is to find some code that already hooks the “CongestionWindow” trace source and see if we can modify it. As usual, grep is your friend:</w:t>
+        <w:t xml:space="preserve">It’s always best to try and find working code laying around that you can modify, rather than starting from scratch. </w:t>
+      </w:r>
+      <w:proofErr w:type="gramStart"/>
+      <w:r>
+        <w:t>So</w:t>
+      </w:r>
+      <w:proofErr w:type="gramEnd"/>
+      <w:r>
+        <w:t xml:space="preserve"> the first order of business now is to find some code that already hooks the “</w:t>
+      </w:r>
+      <w:proofErr w:type="spellStart"/>
+      <w:r>
+        <w:t>CongestionWindow</w:t>
+      </w:r>
+      <w:proofErr w:type="spellEnd"/>
+      <w:r>
+        <w:t>” trace source and see if we can modify it. As usual, grep is your friend:</w:t>
       </w:r>
     </w:p>
     <w:p>
@@ -700,13 +776,41 @@
         <w:rPr>
           <w:color w:val="385623" w:themeColor="accent6" w:themeShade="80"/>
         </w:rPr>
-        <w:t xml:space="preserve"> -name “*.cc” | xarg</w:t>
-      </w:r>
+        <w:t xml:space="preserve"> -name “*.cc” | </w:t>
+      </w:r>
+      <w:proofErr w:type="spellStart"/>
       <w:r>
         <w:rPr>
           <w:color w:val="385623" w:themeColor="accent6" w:themeShade="80"/>
         </w:rPr>
-        <w:t>s grep CongestionWindow | grep C</w:t>
+        <w:t>xarg</w:t>
+      </w:r>
+      <w:r>
+        <w:rPr>
+          <w:color w:val="385623" w:themeColor="accent6" w:themeShade="80"/>
+        </w:rPr>
+        <w:t>s</w:t>
+      </w:r>
+      <w:proofErr w:type="spellEnd"/>
+      <w:r>
+        <w:rPr>
+          <w:color w:val="385623" w:themeColor="accent6" w:themeShade="80"/>
+        </w:rPr>
+        <w:t xml:space="preserve"> grep </w:t>
+      </w:r>
+      <w:proofErr w:type="spellStart"/>
+      <w:r>
+        <w:rPr>
+          <w:color w:val="385623" w:themeColor="accent6" w:themeShade="80"/>
+        </w:rPr>
+        <w:t>CongestionWindow</w:t>
+      </w:r>
+      <w:proofErr w:type="spellEnd"/>
+      <w:r>
+        <w:rPr>
+          <w:color w:val="385623" w:themeColor="accent6" w:themeShade="80"/>
+        </w:rPr>
+        <w:t xml:space="preserve"> | grep C</w:t>
       </w:r>
       <w:r>
         <w:rPr>
@@ -734,7 +838,7 @@
           <w:noProof/>
         </w:rPr>
         <w:drawing>
-          <wp:inline distT="0" distB="0" distL="0" distR="0">
+          <wp:inline distT="0" distB="0" distL="0" distR="0" wp14:anchorId="0142CA6C" wp14:editId="7A5C4B73">
             <wp:extent cx="3914900" cy="2334409"/>
             <wp:effectExtent l="0" t="0" r="0" b="8890"/>
             <wp:docPr id="14" name="图片 14"/>
@@ -803,7 +907,28 @@
         <w:t xml:space="preserve">Method 1: </w:t>
       </w:r>
       <w:r>
-        <w:t>using SocketObject-&gt;TraceConnect(……) (We will focus on this method in this tutorial)</w:t>
+        <w:t xml:space="preserve">using </w:t>
+      </w:r>
+      <w:proofErr w:type="spellStart"/>
+      <w:r>
+        <w:t>SocketObject</w:t>
+      </w:r>
+      <w:proofErr w:type="spellEnd"/>
+      <w:r>
+        <w:t>-&gt;</w:t>
+      </w:r>
+      <w:proofErr w:type="spellStart"/>
+      <w:proofErr w:type="gramStart"/>
+      <w:r>
+        <w:t>TraceConnect</w:t>
+      </w:r>
+      <w:proofErr w:type="spellEnd"/>
+      <w:r>
+        <w:t>(</w:t>
+      </w:r>
+      <w:proofErr w:type="gramEnd"/>
+      <w:r>
+        <w:t>……) (We will focus on this method in this tutorial)</w:t>
       </w:r>
     </w:p>
     <w:p>
@@ -824,7 +949,7 @@
           <w:noProof/>
         </w:rPr>
         <w:drawing>
-          <wp:inline distT="0" distB="0" distL="0" distR="0">
+          <wp:inline distT="0" distB="0" distL="0" distR="0" wp14:anchorId="41C78027" wp14:editId="1D8C2379">
             <wp:extent cx="4844524" cy="732692"/>
             <wp:effectExtent l="0" t="0" r="0" b="0"/>
             <wp:docPr id="16" name="图片 16"/>
@@ -902,7 +1027,15 @@
         <w:t xml:space="preserve">: </w:t>
       </w:r>
       <w:r>
-        <w:t>using Config::Connect(……  )</w:t>
+        <w:t xml:space="preserve">using </w:t>
+      </w:r>
+      <w:proofErr w:type="gramStart"/>
+      <w:r>
+        <w:t>Config::</w:t>
+      </w:r>
+      <w:proofErr w:type="gramEnd"/>
+      <w:r>
+        <w:t>Connect(……  )</w:t>
       </w:r>
       <w:r>
         <w:t xml:space="preserve"> (This method </w:t>
@@ -936,7 +1069,7 @@
           <w:noProof/>
         </w:rPr>
         <w:drawing>
-          <wp:inline distT="0" distB="0" distL="0" distR="0">
+          <wp:inline distT="0" distB="0" distL="0" distR="0" wp14:anchorId="2439A17D" wp14:editId="51F50BA8">
             <wp:extent cx="4953195" cy="759553"/>
             <wp:effectExtent l="0" t="0" r="0" b="2540"/>
             <wp:docPr id="15" name="图片 15"/>
@@ -1015,7 +1148,28 @@
         <w:jc w:val="left"/>
       </w:pPr>
       <w:r>
-        <w:t xml:space="preserve">In this tutorial we use SocketObject-&gt;TraceConnect(……) to connect the trace source and trace sink. </w:t>
+        <w:t xml:space="preserve">In this tutorial we use </w:t>
+      </w:r>
+      <w:proofErr w:type="spellStart"/>
+      <w:r>
+        <w:t>SocketObject</w:t>
+      </w:r>
+      <w:proofErr w:type="spellEnd"/>
+      <w:r>
+        <w:t>-&gt;</w:t>
+      </w:r>
+      <w:proofErr w:type="spellStart"/>
+      <w:proofErr w:type="gramStart"/>
+      <w:r>
+        <w:t>TraceConnect</w:t>
+      </w:r>
+      <w:proofErr w:type="spellEnd"/>
+      <w:r>
+        <w:t>(</w:t>
+      </w:r>
+      <w:proofErr w:type="gramEnd"/>
+      <w:r>
+        <w:t xml:space="preserve">……) to connect the trace source and trace sink. </w:t>
       </w:r>
     </w:p>
     <w:p>
@@ -1027,7 +1181,15 @@
         <w:t>Open src/test/ns3tcp/ns3tcp-cwnd-test-suite.cc in your favorite editor an</w:t>
       </w:r>
       <w:r>
-        <w:t xml:space="preserve">d search for “CongestionWindow”. </w:t>
+        <w:t>d search for “</w:t>
+      </w:r>
+      <w:proofErr w:type="spellStart"/>
+      <w:r>
+        <w:t>CongestionWindow</w:t>
+      </w:r>
+      <w:proofErr w:type="spellEnd"/>
+      <w:r>
+        <w:t xml:space="preserve">”. </w:t>
       </w:r>
       <w:r>
         <w:rPr>
@@ -1052,7 +1214,7 @@
           <w:noProof/>
         </w:rPr>
         <w:drawing>
-          <wp:inline distT="0" distB="0" distL="0" distR="0">
+          <wp:inline distT="0" distB="0" distL="0" distR="0" wp14:anchorId="40CCFE4E" wp14:editId="1344BAC0">
             <wp:extent cx="4648200" cy="263835"/>
             <wp:effectExtent l="0" t="0" r="0" b="3175"/>
             <wp:docPr id="17" name="图片 17"/>
@@ -1113,7 +1275,39 @@
         <w:jc w:val="left"/>
       </w:pPr>
       <w:r>
-        <w:t>This should look very familiar to you. We mentioned above that if we had a pointer to the TcpSocketBase, we could TraceConnect to the “CongestionWindow” trace source. That’s exactly what we have here; so it turns out that this line of code does exactly what we want.</w:t>
+        <w:t xml:space="preserve">This should look very familiar to you. We mentioned above that if we had a pointer to the </w:t>
+      </w:r>
+      <w:proofErr w:type="spellStart"/>
+      <w:r>
+        <w:t>TcpSocketBase</w:t>
+      </w:r>
+      <w:proofErr w:type="spellEnd"/>
+      <w:r>
+        <w:t xml:space="preserve">, we could </w:t>
+      </w:r>
+      <w:proofErr w:type="spellStart"/>
+      <w:r>
+        <w:t>TraceConnect</w:t>
+      </w:r>
+      <w:proofErr w:type="spellEnd"/>
+      <w:r>
+        <w:t xml:space="preserve"> to the “</w:t>
+      </w:r>
+      <w:proofErr w:type="spellStart"/>
+      <w:r>
+        <w:t>CongestionWindow</w:t>
+      </w:r>
+      <w:proofErr w:type="spellEnd"/>
+      <w:r>
+        <w:t xml:space="preserve">” trace source. That’s exactly what we have here; </w:t>
+      </w:r>
+      <w:proofErr w:type="gramStart"/>
+      <w:r>
+        <w:t>so</w:t>
+      </w:r>
+      <w:proofErr w:type="gramEnd"/>
+      <w:r>
+        <w:t xml:space="preserve"> it turns out that this line of code does exactly what we want.</w:t>
       </w:r>
     </w:p>
     <w:p>
@@ -1131,8 +1325,13 @@
         <w:t>in</w:t>
       </w:r>
       <w:r>
-        <w:t xml:space="preserve"> a native ns-3 script – examples/tutorial/fifth.cc..</w:t>
-      </w:r>
+        <w:t xml:space="preserve"> a native ns-3 script – </w:t>
+      </w:r>
+      <w:proofErr w:type="gramStart"/>
+      <w:r>
+        <w:t>examples/tutorial/fifth.cc..</w:t>
+      </w:r>
+      <w:proofErr w:type="gramEnd"/>
       <w:r>
         <w:t xml:space="preserve"> </w:t>
       </w:r>
@@ -1148,7 +1347,21 @@
         <w:rPr>
           <w:highlight w:val="yellow"/>
         </w:rPr>
-        <w:t>you must ensure that the target of a Config::Connect command exists before trying to use it</w:t>
+        <w:t xml:space="preserve">you must ensure that the target of a </w:t>
+      </w:r>
+      <w:proofErr w:type="gramStart"/>
+      <w:r>
+        <w:rPr>
+          <w:highlight w:val="yellow"/>
+        </w:rPr>
+        <w:t>Config::</w:t>
+      </w:r>
+      <w:proofErr w:type="gramEnd"/>
+      <w:r>
+        <w:rPr>
+          <w:highlight w:val="yellow"/>
+        </w:rPr>
+        <w:t>Connect command exists before trying to use it</w:t>
       </w:r>
       <w:r>
         <w:t xml:space="preserve">. This is no different than saying an object must be instantiated before trying to call it. Although this may seem obvious when stated this way, it does trip up many people trying to use the system for the first time. </w:t>
@@ -1233,6 +1446,7 @@
         </w:rPr>
         <w:t xml:space="preserve"> function of your script is running, but before </w:t>
       </w:r>
+      <w:proofErr w:type="gramStart"/>
       <w:r>
         <w:rPr>
           <w:rStyle w:val="pre"/>
@@ -1241,7 +1455,18 @@
           <w:szCs w:val="17"/>
           <w:shd w:val="clear" w:color="auto" w:fill="ECF0F3"/>
         </w:rPr>
-        <w:t>Simulator::Run</w:t>
+        <w:t>Simulator::</w:t>
+      </w:r>
+      <w:proofErr w:type="gramEnd"/>
+      <w:r>
+        <w:rPr>
+          <w:rStyle w:val="pre"/>
+          <w:color w:val="000000"/>
+          <w:sz w:val="17"/>
+          <w:szCs w:val="17"/>
+          <w:shd w:val="clear" w:color="auto" w:fill="ECF0F3"/>
+        </w:rPr>
+        <w:t>Run</w:t>
       </w:r>
       <w:r>
         <w:rPr>
@@ -1271,6 +1496,7 @@
         </w:rPr>
         <w:t xml:space="preserve">The second phase is sometimes called “Simulation Time” and exists during the time period when </w:t>
       </w:r>
+      <w:proofErr w:type="gramStart"/>
       <w:r>
         <w:rPr>
           <w:rStyle w:val="pre"/>
@@ -1279,7 +1505,18 @@
           <w:szCs w:val="17"/>
           <w:shd w:val="clear" w:color="auto" w:fill="ECF0F3"/>
         </w:rPr>
-        <w:t>Simulator::Run</w:t>
+        <w:t>Simulator::</w:t>
+      </w:r>
+      <w:proofErr w:type="gramEnd"/>
+      <w:r>
+        <w:rPr>
+          <w:rStyle w:val="pre"/>
+          <w:color w:val="000000"/>
+          <w:sz w:val="17"/>
+          <w:szCs w:val="17"/>
+          <w:shd w:val="clear" w:color="auto" w:fill="ECF0F3"/>
+        </w:rPr>
+        <w:t>Run</w:t>
       </w:r>
       <w:r>
         <w:rPr>
@@ -1309,6 +1546,7 @@
         </w:rPr>
         <w:t xml:space="preserve">After it completes executing the simulation, </w:t>
       </w:r>
+      <w:proofErr w:type="gramStart"/>
       <w:r>
         <w:rPr>
           <w:rStyle w:val="pre"/>
@@ -1317,17 +1555,9 @@
           <w:szCs w:val="17"/>
           <w:shd w:val="clear" w:color="auto" w:fill="ECF0F3"/>
         </w:rPr>
-        <w:t>Simulator::Run</w:t>
-      </w:r>
-      <w:r>
-        <w:rPr>
-          <w:rFonts w:ascii="Verdana" w:hAnsi="Verdana"/>
-          <w:color w:val="000000"/>
-          <w:sz w:val="18"/>
-          <w:szCs w:val="18"/>
-        </w:rPr>
-        <w:t xml:space="preserve"> will return control back to the </w:t>
-      </w:r>
+        <w:t>Simulator::</w:t>
+      </w:r>
+      <w:proofErr w:type="gramEnd"/>
       <w:r>
         <w:rPr>
           <w:rStyle w:val="pre"/>
@@ -1336,84 +1566,16 @@
           <w:szCs w:val="17"/>
           <w:shd w:val="clear" w:color="auto" w:fill="ECF0F3"/>
         </w:rPr>
-        <w:t>main</w:t>
-      </w:r>
-      <w:r>
-        <w:rPr>
-          <w:rFonts w:ascii="Verdana" w:hAnsi="Verdana"/>
-          <w:color w:val="000000"/>
-          <w:sz w:val="18"/>
-          <w:szCs w:val="18"/>
-        </w:rPr>
-        <w:t xml:space="preserve"> function. When this happens, the script enters what can be called the “Teardown Phase,” which is when the structures and objects created during setup are taken apart and released.</w:t>
-      </w:r>
-    </w:p>
-    <w:p>
-      <w:pPr>
-        <w:ind w:firstLine="420"/>
-        <w:rPr>
-          <w:rFonts w:ascii="Verdana" w:hAnsi="Verdana"/>
-          <w:color w:val="000000"/>
-          <w:sz w:val="18"/>
-          <w:szCs w:val="18"/>
-        </w:rPr>
-      </w:pPr>
-      <w:r>
-        <w:rPr>
-          <w:rFonts w:ascii="Verdana" w:hAnsi="Verdana"/>
-          <w:color w:val="000000"/>
-          <w:sz w:val="18"/>
-          <w:szCs w:val="18"/>
-        </w:rPr>
-        <w:t xml:space="preserve">Perhaps the most common mistake made in trying to use the tracing system is assuming </w:t>
-      </w:r>
-      <w:r>
-        <w:rPr>
-          <w:rFonts w:ascii="Verdana" w:hAnsi="Verdana"/>
-          <w:color w:val="000000"/>
-          <w:sz w:val="18"/>
-          <w:szCs w:val="18"/>
-        </w:rPr>
-        <w:lastRenderedPageBreak/>
-        <w:t xml:space="preserve">that entities constructed dynamically </w:t>
-      </w:r>
-      <w:r>
-        <w:rPr>
-          <w:rStyle w:val="a9"/>
-          <w:rFonts w:ascii="Verdana" w:hAnsi="Verdana"/>
-          <w:color w:val="000000"/>
-          <w:sz w:val="18"/>
-          <w:szCs w:val="18"/>
-        </w:rPr>
-        <w:t>during simulation time</w:t>
-      </w:r>
-      <w:r>
-        <w:rPr>
-          <w:rFonts w:ascii="Verdana" w:hAnsi="Verdana"/>
-          <w:color w:val="000000"/>
-          <w:sz w:val="18"/>
-          <w:szCs w:val="18"/>
-        </w:rPr>
-        <w:t xml:space="preserve"> are available during configuration time. In particular, an </w:t>
-      </w:r>
-      <w:r>
-        <w:rPr>
-          <w:rStyle w:val="a9"/>
-          <w:rFonts w:ascii="Verdana" w:hAnsi="Verdana"/>
-          <w:color w:val="000000"/>
-          <w:sz w:val="18"/>
-          <w:szCs w:val="18"/>
-        </w:rPr>
-        <w:t>ns-3</w:t>
-      </w:r>
-      <w:r>
-        <w:rPr>
-          <w:rFonts w:ascii="Verdana" w:hAnsi="Verdana"/>
-          <w:color w:val="000000"/>
-          <w:sz w:val="18"/>
-          <w:szCs w:val="18"/>
-        </w:rPr>
-        <w:t xml:space="preserve"> </w:t>
+        <w:t>Run</w:t>
+      </w:r>
+      <w:r>
+        <w:rPr>
+          <w:rFonts w:ascii="Verdana" w:hAnsi="Verdana"/>
+          <w:color w:val="000000"/>
+          <w:sz w:val="18"/>
+          <w:szCs w:val="18"/>
+        </w:rPr>
+        <w:t xml:space="preserve"> will return control back to the </w:t>
       </w:r>
       <w:r>
         <w:rPr>
@@ -1423,16 +1585,84 @@
           <w:szCs w:val="17"/>
           <w:shd w:val="clear" w:color="auto" w:fill="ECF0F3"/>
         </w:rPr>
-        <w:t>Socket</w:t>
-      </w:r>
-      <w:r>
-        <w:rPr>
-          <w:rFonts w:ascii="Verdana" w:hAnsi="Verdana"/>
-          <w:color w:val="000000"/>
-          <w:sz w:val="18"/>
-          <w:szCs w:val="18"/>
-        </w:rPr>
-        <w:t xml:space="preserve"> is a dynamic object often created by </w:t>
+        <w:t>main</w:t>
+      </w:r>
+      <w:r>
+        <w:rPr>
+          <w:rFonts w:ascii="Verdana" w:hAnsi="Verdana"/>
+          <w:color w:val="000000"/>
+          <w:sz w:val="18"/>
+          <w:szCs w:val="18"/>
+        </w:rPr>
+        <w:t xml:space="preserve"> function. When this happens, the script enters what can be called the “Teardown Phase,” which is when the structures and objects created during setup are taken apart and released.</w:t>
+      </w:r>
+    </w:p>
+    <w:p>
+      <w:pPr>
+        <w:ind w:firstLine="420"/>
+        <w:rPr>
+          <w:rFonts w:ascii="Verdana" w:hAnsi="Verdana"/>
+          <w:color w:val="000000"/>
+          <w:sz w:val="18"/>
+          <w:szCs w:val="18"/>
+        </w:rPr>
+      </w:pPr>
+      <w:r>
+        <w:rPr>
+          <w:rFonts w:ascii="Verdana" w:hAnsi="Verdana"/>
+          <w:color w:val="000000"/>
+          <w:sz w:val="18"/>
+          <w:szCs w:val="18"/>
+        </w:rPr>
+        <w:t xml:space="preserve">Perhaps the most common mistake made in trying to use the tracing system is assuming </w:t>
+      </w:r>
+      <w:r>
+        <w:rPr>
+          <w:rFonts w:ascii="Verdana" w:hAnsi="Verdana"/>
+          <w:color w:val="000000"/>
+          <w:sz w:val="18"/>
+          <w:szCs w:val="18"/>
+        </w:rPr>
+        <w:lastRenderedPageBreak/>
+        <w:t xml:space="preserve">that entities constructed dynamically </w:t>
+      </w:r>
+      <w:r>
+        <w:rPr>
+          <w:rStyle w:val="a9"/>
+          <w:rFonts w:ascii="Verdana" w:hAnsi="Verdana"/>
+          <w:color w:val="000000"/>
+          <w:sz w:val="18"/>
+          <w:szCs w:val="18"/>
+        </w:rPr>
+        <w:t>during simulation time</w:t>
+      </w:r>
+      <w:r>
+        <w:rPr>
+          <w:rFonts w:ascii="Verdana" w:hAnsi="Verdana"/>
+          <w:color w:val="000000"/>
+          <w:sz w:val="18"/>
+          <w:szCs w:val="18"/>
+        </w:rPr>
+        <w:t xml:space="preserve"> are available during configuration time. In particular, an </w:t>
+      </w:r>
+      <w:r>
+        <w:rPr>
+          <w:rStyle w:val="a9"/>
+          <w:rFonts w:ascii="Verdana" w:hAnsi="Verdana"/>
+          <w:color w:val="000000"/>
+          <w:sz w:val="18"/>
+          <w:szCs w:val="18"/>
+        </w:rPr>
+        <w:t>ns-3</w:t>
+      </w:r>
+      <w:r>
+        <w:rPr>
+          <w:rFonts w:ascii="Verdana" w:hAnsi="Verdana"/>
+          <w:color w:val="000000"/>
+          <w:sz w:val="18"/>
+          <w:szCs w:val="18"/>
+        </w:rPr>
+        <w:t xml:space="preserve"> </w:t>
       </w:r>
       <w:r>
         <w:rPr>
@@ -1442,16 +1672,16 @@
           <w:szCs w:val="17"/>
           <w:shd w:val="clear" w:color="auto" w:fill="ECF0F3"/>
         </w:rPr>
-        <w:t>Applications</w:t>
-      </w:r>
-      <w:r>
-        <w:rPr>
-          <w:rFonts w:ascii="Verdana" w:hAnsi="Verdana"/>
-          <w:color w:val="000000"/>
-          <w:sz w:val="18"/>
-          <w:szCs w:val="18"/>
-        </w:rPr>
-        <w:t xml:space="preserve"> to communicate between </w:t>
+        <w:t>Socket</w:t>
+      </w:r>
+      <w:r>
+        <w:rPr>
+          <w:rFonts w:ascii="Verdana" w:hAnsi="Verdana"/>
+          <w:color w:val="000000"/>
+          <w:sz w:val="18"/>
+          <w:szCs w:val="18"/>
+        </w:rPr>
+        <w:t xml:space="preserve"> is a dynamic object often created by </w:t>
       </w:r>
       <w:r>
         <w:rPr>
@@ -1461,35 +1691,16 @@
           <w:szCs w:val="17"/>
           <w:shd w:val="clear" w:color="auto" w:fill="ECF0F3"/>
         </w:rPr>
-        <w:t>Nodes</w:t>
-      </w:r>
-      <w:r>
-        <w:rPr>
-          <w:rFonts w:ascii="Verdana" w:hAnsi="Verdana"/>
-          <w:color w:val="000000"/>
-          <w:sz w:val="18"/>
-          <w:szCs w:val="18"/>
-        </w:rPr>
-        <w:t xml:space="preserve">. An </w:t>
-      </w:r>
-      <w:r>
-        <w:rPr>
-          <w:rStyle w:val="a9"/>
-          <w:rFonts w:ascii="Verdana" w:hAnsi="Verdana"/>
-          <w:color w:val="000000"/>
-          <w:sz w:val="18"/>
-          <w:szCs w:val="18"/>
-        </w:rPr>
-        <w:t>ns-3</w:t>
-      </w:r>
-      <w:r>
-        <w:rPr>
-          <w:rFonts w:ascii="Verdana" w:hAnsi="Verdana"/>
-          <w:color w:val="000000"/>
-          <w:sz w:val="18"/>
-          <w:szCs w:val="18"/>
-        </w:rPr>
-        <w:t xml:space="preserve"> </w:t>
+        <w:t>Applications</w:t>
+      </w:r>
+      <w:r>
+        <w:rPr>
+          <w:rFonts w:ascii="Verdana" w:hAnsi="Verdana"/>
+          <w:color w:val="000000"/>
+          <w:sz w:val="18"/>
+          <w:szCs w:val="18"/>
+        </w:rPr>
+        <w:t xml:space="preserve"> to communicate between </w:t>
       </w:r>
       <w:r>
         <w:rPr>
@@ -1499,16 +1710,35 @@
           <w:szCs w:val="17"/>
           <w:shd w:val="clear" w:color="auto" w:fill="ECF0F3"/>
         </w:rPr>
-        <w:t>Application</w:t>
-      </w:r>
-      <w:r>
-        <w:rPr>
-          <w:rFonts w:ascii="Verdana" w:hAnsi="Verdana"/>
-          <w:color w:val="000000"/>
-          <w:sz w:val="18"/>
-          <w:szCs w:val="18"/>
-        </w:rPr>
-        <w:t xml:space="preserve"> always has a “Start Time” and a “Stop Time” associated with it. In the vast majority of cases, an </w:t>
+        <w:t>Nodes</w:t>
+      </w:r>
+      <w:r>
+        <w:rPr>
+          <w:rFonts w:ascii="Verdana" w:hAnsi="Verdana"/>
+          <w:color w:val="000000"/>
+          <w:sz w:val="18"/>
+          <w:szCs w:val="18"/>
+        </w:rPr>
+        <w:t xml:space="preserve">. An </w:t>
+      </w:r>
+      <w:r>
+        <w:rPr>
+          <w:rStyle w:val="a9"/>
+          <w:rFonts w:ascii="Verdana" w:hAnsi="Verdana"/>
+          <w:color w:val="000000"/>
+          <w:sz w:val="18"/>
+          <w:szCs w:val="18"/>
+        </w:rPr>
+        <w:t>ns-3</w:t>
+      </w:r>
+      <w:r>
+        <w:rPr>
+          <w:rFonts w:ascii="Verdana" w:hAnsi="Verdana"/>
+          <w:color w:val="000000"/>
+          <w:sz w:val="18"/>
+          <w:szCs w:val="18"/>
+        </w:rPr>
+        <w:t xml:space="preserve"> </w:t>
       </w:r>
       <w:r>
         <w:rPr>
@@ -1527,8 +1757,9 @@
           <w:sz w:val="18"/>
           <w:szCs w:val="18"/>
         </w:rPr>
-        <w:t xml:space="preserve"> will not attempt to create a dynamic object until its </w:t>
-      </w:r>
+        <w:t xml:space="preserve"> always has a “Start Time” and a “Stop Time” associated with it. In the vast majority of cases, an </w:t>
+      </w:r>
+      <w:proofErr w:type="gramStart"/>
       <w:r>
         <w:rPr>
           <w:rStyle w:val="pre"/>
@@ -1537,8 +1768,30 @@
           <w:szCs w:val="17"/>
           <w:shd w:val="clear" w:color="auto" w:fill="ECF0F3"/>
         </w:rPr>
+        <w:t>Application</w:t>
+      </w:r>
+      <w:proofErr w:type="gramEnd"/>
+      <w:r>
+        <w:rPr>
+          <w:rFonts w:ascii="Verdana" w:hAnsi="Verdana"/>
+          <w:color w:val="000000"/>
+          <w:sz w:val="18"/>
+          <w:szCs w:val="18"/>
+        </w:rPr>
+        <w:t xml:space="preserve"> will not attempt to create a dynamic object until its </w:t>
+      </w:r>
+      <w:proofErr w:type="spellStart"/>
+      <w:r>
+        <w:rPr>
+          <w:rStyle w:val="pre"/>
+          <w:color w:val="000000"/>
+          <w:sz w:val="17"/>
+          <w:szCs w:val="17"/>
+          <w:shd w:val="clear" w:color="auto" w:fill="ECF0F3"/>
+        </w:rPr>
         <w:t>StartApplication</w:t>
       </w:r>
+      <w:proofErr w:type="spellEnd"/>
       <w:r>
         <w:rPr>
           <w:rFonts w:ascii="Verdana" w:hAnsi="Verdana"/>
@@ -1696,6 +1949,7 @@
         </w:rPr>
         <w:t xml:space="preserve"> example. This decision required us to create the </w:t>
       </w:r>
+      <w:proofErr w:type="spellStart"/>
       <w:r>
         <w:rPr>
           <w:rFonts w:ascii="宋体" w:eastAsia="宋体" w:hAnsi="宋体" w:cs="宋体"/>
@@ -1707,6 +1961,7 @@
         </w:rPr>
         <w:t>MyApp</w:t>
       </w:r>
+      <w:proofErr w:type="spellEnd"/>
       <w:r>
         <w:rPr>
           <w:rFonts w:ascii="Verdana" w:eastAsia="宋体" w:hAnsi="Verdana" w:cs="宋体"/>
@@ -1783,12 +2038,36 @@
           <w:color w:val="385623" w:themeColor="accent6" w:themeShade="80"/>
         </w:rPr>
       </w:pPr>
+      <w:proofErr w:type="gramStart"/>
       <w:r>
         <w:rPr>
           <w:color w:val="385623" w:themeColor="accent6" w:themeShade="80"/>
         </w:rPr>
-        <w:t>$./waf --run scratch/myfifth</w:t>
-      </w:r>
+        <w:t>$./</w:t>
+      </w:r>
+      <w:proofErr w:type="spellStart"/>
+      <w:proofErr w:type="gramEnd"/>
+      <w:r>
+        <w:rPr>
+          <w:color w:val="385623" w:themeColor="accent6" w:themeShade="80"/>
+        </w:rPr>
+        <w:t>waf</w:t>
+      </w:r>
+      <w:proofErr w:type="spellEnd"/>
+      <w:r>
+        <w:rPr>
+          <w:color w:val="385623" w:themeColor="accent6" w:themeShade="80"/>
+        </w:rPr>
+        <w:t xml:space="preserve"> --run scratch/</w:t>
+      </w:r>
+      <w:proofErr w:type="spellStart"/>
+      <w:r>
+        <w:rPr>
+          <w:color w:val="385623" w:themeColor="accent6" w:themeShade="80"/>
+        </w:rPr>
+        <w:t>myfifth</w:t>
+      </w:r>
+      <w:proofErr w:type="spellEnd"/>
     </w:p>
     <w:p>
       <w:pPr>
@@ -1799,7 +2078,7 @@
           <w:noProof/>
         </w:rPr>
         <w:drawing>
-          <wp:inline distT="0" distB="0" distL="0" distR="0">
+          <wp:inline distT="0" distB="0" distL="0" distR="0" wp14:anchorId="4EBD0502" wp14:editId="4475EC7A">
             <wp:extent cx="4890068" cy="3176953"/>
             <wp:effectExtent l="0" t="0" r="6350" b="4445"/>
             <wp:docPr id="18" name="图片 18"/>
@@ -1850,6 +2129,55 @@
     </w:p>
     <w:p>
       <w:pPr>
+        <w:jc w:val="center"/>
+        <w:rPr>
+          <w:rFonts w:hint="eastAsia"/>
+        </w:rPr>
+      </w:pPr>
+      <w:r>
+        <w:rPr>
+          <w:noProof/>
+        </w:rPr>
+        <w:lastRenderedPageBreak/>
+        <w:drawing>
+          <wp:inline distT="0" distB="0" distL="0" distR="0" wp14:anchorId="5BB790FF" wp14:editId="347D7035">
+            <wp:extent cx="4639715" cy="3583406"/>
+            <wp:effectExtent l="0" t="0" r="8890" b="0"/>
+            <wp:docPr id="1" name="图片 1"/>
+            <wp:cNvGraphicFramePr>
+              <a:graphicFrameLocks xmlns:a="http://schemas.openxmlformats.org/drawingml/2006/main" noChangeAspect="1"/>
+            </wp:cNvGraphicFramePr>
+            <a:graphic xmlns:a="http://schemas.openxmlformats.org/drawingml/2006/main">
+              <a:graphicData uri="http://schemas.openxmlformats.org/drawingml/2006/picture">
+                <pic:pic xmlns:pic="http://schemas.openxmlformats.org/drawingml/2006/picture">
+                  <pic:nvPicPr>
+                    <pic:cNvPr id="1" name=""/>
+                    <pic:cNvPicPr/>
+                  </pic:nvPicPr>
+                  <pic:blipFill>
+                    <a:blip r:embed="rId17"/>
+                    <a:stretch>
+                      <a:fillRect/>
+                    </a:stretch>
+                  </pic:blipFill>
+                  <pic:spPr>
+                    <a:xfrm>
+                      <a:off x="0" y="0"/>
+                      <a:ext cx="4642621" cy="3585651"/>
+                    </a:xfrm>
+                    <a:prstGeom prst="rect">
+                      <a:avLst/>
+                    </a:prstGeom>
+                  </pic:spPr>
+                </pic:pic>
+              </a:graphicData>
+            </a:graphic>
+          </wp:inline>
+        </w:drawing>
+      </w:r>
+    </w:p>
+    <w:p>
+      <w:pPr>
         <w:jc w:val="left"/>
         <w:rPr>
           <w:rFonts w:ascii="Verdana" w:hAnsi="Verdana"/>
@@ -1900,6 +2228,7 @@
         </w:rPr>
         <w:tab/>
       </w:r>
+      <w:proofErr w:type="gramStart"/>
       <w:r>
         <w:rPr>
           <w:rStyle w:val="nv2"/>
@@ -1907,7 +2236,19 @@
         <w:t xml:space="preserve">$ </w:t>
       </w:r>
       <w:r>
-        <w:t>./waf --run fifth &gt; cwnd.dat 2&gt;</w:t>
+        <w:t>.</w:t>
+      </w:r>
+      <w:proofErr w:type="gramEnd"/>
+      <w:r>
+        <w:t>/</w:t>
+      </w:r>
+      <w:proofErr w:type="spellStart"/>
+      <w:r>
+        <w:t>waf</w:t>
+      </w:r>
+      <w:proofErr w:type="spellEnd"/>
+      <w:r>
+        <w:t xml:space="preserve"> --run fifth &gt; cwnd.dat 2&gt;</w:t>
       </w:r>
       <w:r>
         <w:rPr>
@@ -1936,28 +2277,67 @@
           <w:sz w:val="18"/>
           <w:szCs w:val="18"/>
         </w:rPr>
-        <w:t>Now edit up “cwnd.dat” in your favorite editor and remove the waf build status and drop lines, leaving only the traced data.</w:t>
-      </w:r>
-    </w:p>
-    <w:p>
-      <w:pPr>
-        <w:jc w:val="left"/>
-        <w:rPr>
-          <w:rFonts w:ascii="Verdana" w:hAnsi="Verdana"/>
-          <w:color w:val="000000"/>
-          <w:sz w:val="18"/>
-          <w:szCs w:val="18"/>
-        </w:rPr>
-      </w:pPr>
-      <w:r>
-        <w:rPr>
-          <w:rFonts w:ascii="Verdana" w:hAnsi="Verdana"/>
-          <w:color w:val="000000"/>
-          <w:sz w:val="18"/>
-          <w:szCs w:val="18"/>
-        </w:rPr>
-        <w:lastRenderedPageBreak/>
-        <w:t>You can now run gnuplot (if you have it installed) and tell it to generate some pretty pictures:</w:t>
+        <w:t xml:space="preserve">Now edit up “cwnd.dat” in your favorite editor and remove the </w:t>
+      </w:r>
+      <w:proofErr w:type="spellStart"/>
+      <w:r>
+        <w:rPr>
+          <w:rFonts w:ascii="Verdana" w:hAnsi="Verdana"/>
+          <w:color w:val="000000"/>
+          <w:sz w:val="18"/>
+          <w:szCs w:val="18"/>
+        </w:rPr>
+        <w:t>waf</w:t>
+      </w:r>
+      <w:proofErr w:type="spellEnd"/>
+      <w:r>
+        <w:rPr>
+          <w:rFonts w:ascii="Verdana" w:hAnsi="Verdana"/>
+          <w:color w:val="000000"/>
+          <w:sz w:val="18"/>
+          <w:szCs w:val="18"/>
+        </w:rPr>
+        <w:t xml:space="preserve"> build status and drop lines, leaving only the traced data.</w:t>
+      </w:r>
+    </w:p>
+    <w:p>
+      <w:pPr>
+        <w:jc w:val="left"/>
+        <w:rPr>
+          <w:rFonts w:ascii="Verdana" w:hAnsi="Verdana"/>
+          <w:color w:val="000000"/>
+          <w:sz w:val="18"/>
+          <w:szCs w:val="18"/>
+        </w:rPr>
+      </w:pPr>
+      <w:r>
+        <w:rPr>
+          <w:rFonts w:ascii="Verdana" w:hAnsi="Verdana"/>
+          <w:color w:val="000000"/>
+          <w:sz w:val="18"/>
+          <w:szCs w:val="18"/>
+        </w:rPr>
+        <w:t xml:space="preserve">You can now run </w:t>
+      </w:r>
+      <w:proofErr w:type="spellStart"/>
+      <w:r>
+        <w:rPr>
+          <w:rFonts w:ascii="Verdana" w:hAnsi="Verdana"/>
+          <w:color w:val="000000"/>
+          <w:sz w:val="18"/>
+          <w:szCs w:val="18"/>
+        </w:rPr>
+        <w:t>gnuplot</w:t>
+      </w:r>
+      <w:proofErr w:type="spellEnd"/>
+      <w:r>
+        <w:rPr>
+          <w:rFonts w:ascii="Verdana" w:hAnsi="Verdana"/>
+          <w:color w:val="000000"/>
+          <w:sz w:val="18"/>
+          <w:szCs w:val="18"/>
+        </w:rPr>
+        <w:t xml:space="preserve"> (if you have it installed) and tell it to generate some pretty pictures:</w:t>
       </w:r>
     </w:p>
     <w:p>
@@ -2006,6 +2386,7 @@
         </w:rPr>
         <w:t xml:space="preserve">$ </w:t>
       </w:r>
+      <w:proofErr w:type="spellStart"/>
       <w:r>
         <w:rPr>
           <w:rFonts w:ascii="宋体" w:eastAsia="宋体" w:hAnsi="宋体" w:cs="宋体"/>
@@ -2016,6 +2397,7 @@
         </w:rPr>
         <w:t>gnuplot</w:t>
       </w:r>
+      <w:proofErr w:type="spellEnd"/>
     </w:p>
     <w:p>
       <w:pPr>
@@ -2053,6 +2435,7 @@
           <w:szCs w:val="18"/>
         </w:rPr>
       </w:pPr>
+      <w:proofErr w:type="spellStart"/>
       <w:r>
         <w:rPr>
           <w:rFonts w:ascii="宋体" w:eastAsia="宋体" w:hAnsi="宋体" w:cs="宋体"/>
@@ -2061,7 +2444,18 @@
           <w:sz w:val="18"/>
           <w:szCs w:val="18"/>
         </w:rPr>
-        <w:t xml:space="preserve">gnuplot&gt; </w:t>
+        <w:t>gnuplot</w:t>
+      </w:r>
+      <w:proofErr w:type="spellEnd"/>
+      <w:r>
+        <w:rPr>
+          <w:rFonts w:ascii="宋体" w:eastAsia="宋体" w:hAnsi="宋体" w:cs="宋体"/>
+          <w:color w:val="000000"/>
+          <w:kern w:val="0"/>
+          <w:sz w:val="18"/>
+          <w:szCs w:val="18"/>
+        </w:rPr>
+        <w:t xml:space="preserve">&gt; </w:t>
       </w:r>
       <w:r>
         <w:rPr>
@@ -2081,7 +2475,29 @@
           <w:sz w:val="18"/>
           <w:szCs w:val="18"/>
         </w:rPr>
-        <w:t>terminal png size 640,480</w:t>
+        <w:t xml:space="preserve">terminal </w:t>
+      </w:r>
+      <w:proofErr w:type="spellStart"/>
+      <w:r>
+        <w:rPr>
+          <w:rFonts w:ascii="宋体" w:eastAsia="宋体" w:hAnsi="宋体" w:cs="宋体"/>
+          <w:color w:val="000000"/>
+          <w:kern w:val="0"/>
+          <w:sz w:val="18"/>
+          <w:szCs w:val="18"/>
+        </w:rPr>
+        <w:t>png</w:t>
+      </w:r>
+      <w:proofErr w:type="spellEnd"/>
+      <w:r>
+        <w:rPr>
+          <w:rFonts w:ascii="宋体" w:eastAsia="宋体" w:hAnsi="宋体" w:cs="宋体"/>
+          <w:color w:val="000000"/>
+          <w:kern w:val="0"/>
+          <w:sz w:val="18"/>
+          <w:szCs w:val="18"/>
+        </w:rPr>
+        <w:t xml:space="preserve"> size 640,480</w:t>
       </w:r>
     </w:p>
     <w:p>
@@ -2120,6 +2536,7 @@
           <w:szCs w:val="18"/>
         </w:rPr>
       </w:pPr>
+      <w:proofErr w:type="spellStart"/>
       <w:r>
         <w:rPr>
           <w:rFonts w:ascii="宋体" w:eastAsia="宋体" w:hAnsi="宋体" w:cs="宋体"/>
@@ -2128,7 +2545,18 @@
           <w:sz w:val="18"/>
           <w:szCs w:val="18"/>
         </w:rPr>
-        <w:t xml:space="preserve">gnuplot&gt; </w:t>
+        <w:t>gnuplot</w:t>
+      </w:r>
+      <w:proofErr w:type="spellEnd"/>
+      <w:r>
+        <w:rPr>
+          <w:rFonts w:ascii="宋体" w:eastAsia="宋体" w:hAnsi="宋体" w:cs="宋体"/>
+          <w:color w:val="000000"/>
+          <w:kern w:val="0"/>
+          <w:sz w:val="18"/>
+          <w:szCs w:val="18"/>
+        </w:rPr>
+        <w:t xml:space="preserve">&gt; </w:t>
       </w:r>
       <w:r>
         <w:rPr>
@@ -2197,6 +2625,7 @@
           <w:szCs w:val="18"/>
         </w:rPr>
       </w:pPr>
+      <w:proofErr w:type="spellStart"/>
       <w:r>
         <w:rPr>
           <w:rFonts w:ascii="宋体" w:eastAsia="宋体" w:hAnsi="宋体" w:cs="宋体"/>
@@ -2205,7 +2634,18 @@
           <w:sz w:val="18"/>
           <w:szCs w:val="18"/>
         </w:rPr>
-        <w:t xml:space="preserve">gnuplot&gt; plot </w:t>
+        <w:t>gnuplot</w:t>
+      </w:r>
+      <w:proofErr w:type="spellEnd"/>
+      <w:r>
+        <w:rPr>
+          <w:rFonts w:ascii="宋体" w:eastAsia="宋体" w:hAnsi="宋体" w:cs="宋体"/>
+          <w:color w:val="000000"/>
+          <w:kern w:val="0"/>
+          <w:sz w:val="18"/>
+          <w:szCs w:val="18"/>
+        </w:rPr>
+        <w:t xml:space="preserve">&gt; plot </w:t>
       </w:r>
       <w:r>
         <w:rPr>
@@ -2245,8 +2685,20 @@
           <w:sz w:val="18"/>
           <w:szCs w:val="18"/>
         </w:rPr>
-        <w:t xml:space="preserve"> with linespoints</w:t>
-      </w:r>
+        <w:t xml:space="preserve"> with </w:t>
+      </w:r>
+      <w:proofErr w:type="spellStart"/>
+      <w:r>
+        <w:rPr>
+          <w:rFonts w:ascii="宋体" w:eastAsia="宋体" w:hAnsi="宋体" w:cs="宋体"/>
+          <w:color w:val="000000"/>
+          <w:kern w:val="0"/>
+          <w:sz w:val="18"/>
+          <w:szCs w:val="18"/>
+        </w:rPr>
+        <w:t>linespoints</w:t>
+      </w:r>
+      <w:proofErr w:type="spellEnd"/>
     </w:p>
     <w:p>
       <w:pPr>
@@ -2284,6 +2736,7 @@
           <w:szCs w:val="18"/>
         </w:rPr>
       </w:pPr>
+      <w:proofErr w:type="spellStart"/>
       <w:r>
         <w:rPr>
           <w:rFonts w:ascii="宋体" w:eastAsia="宋体" w:hAnsi="宋体" w:cs="宋体"/>
@@ -2292,7 +2745,18 @@
           <w:sz w:val="18"/>
           <w:szCs w:val="18"/>
         </w:rPr>
-        <w:t xml:space="preserve">gnuplot&gt; </w:t>
+        <w:t>gnuplot</w:t>
+      </w:r>
+      <w:proofErr w:type="spellEnd"/>
+      <w:r>
+        <w:rPr>
+          <w:rFonts w:ascii="宋体" w:eastAsia="宋体" w:hAnsi="宋体" w:cs="宋体"/>
+          <w:color w:val="000000"/>
+          <w:kern w:val="0"/>
+          <w:sz w:val="18"/>
+          <w:szCs w:val="18"/>
+        </w:rPr>
+        <w:t xml:space="preserve">&gt; </w:t>
       </w:r>
       <w:r>
         <w:rPr>
@@ -2319,8 +2783,9 @@
           <w:rFonts w:hint="eastAsia"/>
           <w:noProof/>
         </w:rPr>
+        <w:lastRenderedPageBreak/>
         <w:drawing>
-          <wp:inline distT="0" distB="0" distL="0" distR="0">
+          <wp:inline distT="0" distB="0" distL="0" distR="0" wp14:anchorId="7AFDDA7C" wp14:editId="77B3C2E6">
             <wp:extent cx="3967170" cy="2983523"/>
             <wp:effectExtent l="0" t="0" r="0" b="7620"/>
             <wp:docPr id="19" name="图片 19"/>
@@ -2337,7 +2802,7 @@
                     </pic:cNvPicPr>
                   </pic:nvPicPr>
                   <pic:blipFill>
-                    <a:blip r:embed="rId17">
+                    <a:blip r:embed="rId18">
                       <a:extLst>
                         <a:ext uri="{28A0092B-C50C-407E-A947-70E740481C1C}">
                           <a14:useLocalDpi xmlns:a14="http://schemas.microsoft.com/office/drawing/2010/main" val="0"/>
@@ -2373,6 +2838,54 @@
       <w:pPr>
         <w:jc w:val="center"/>
       </w:pPr>
+      <w:r>
+        <w:rPr>
+          <w:noProof/>
+        </w:rPr>
+        <w:drawing>
+          <wp:inline distT="0" distB="0" distL="0" distR="0" wp14:anchorId="6DFF7E14" wp14:editId="1C28E629">
+            <wp:extent cx="4542389" cy="3132531"/>
+            <wp:effectExtent l="0" t="0" r="0" b="0"/>
+            <wp:docPr id="2" name="图片 2"/>
+            <wp:cNvGraphicFramePr>
+              <a:graphicFrameLocks xmlns:a="http://schemas.openxmlformats.org/drawingml/2006/main" noChangeAspect="1"/>
+            </wp:cNvGraphicFramePr>
+            <a:graphic xmlns:a="http://schemas.openxmlformats.org/drawingml/2006/main">
+              <a:graphicData uri="http://schemas.openxmlformats.org/drawingml/2006/picture">
+                <pic:pic xmlns:pic="http://schemas.openxmlformats.org/drawingml/2006/picture">
+                  <pic:nvPicPr>
+                    <pic:cNvPr id="1" name=""/>
+                    <pic:cNvPicPr/>
+                  </pic:nvPicPr>
+                  <pic:blipFill>
+                    <a:blip r:embed="rId19"/>
+                    <a:stretch>
+                      <a:fillRect/>
+                    </a:stretch>
+                  </pic:blipFill>
+                  <pic:spPr>
+                    <a:xfrm>
+                      <a:off x="0" y="0"/>
+                      <a:ext cx="4546284" cy="3135217"/>
+                    </a:xfrm>
+                    <a:prstGeom prst="rect">
+                      <a:avLst/>
+                    </a:prstGeom>
+                  </pic:spPr>
+                </pic:pic>
+              </a:graphicData>
+            </a:graphic>
+          </wp:inline>
+        </w:drawing>
+      </w:r>
+    </w:p>
+    <w:p>
+      <w:pPr>
+        <w:jc w:val="center"/>
+        <w:rPr>
+          <w:rFonts w:hint="eastAsia"/>
+        </w:rPr>
+      </w:pPr>
     </w:p>
     <w:p>
       <w:pPr>
@@ -2448,6 +2961,7 @@
         </w:rPr>
         <w:t xml:space="preserve">sixth.cc is a script that writes the </w:t>
       </w:r>
+      <w:proofErr w:type="spellStart"/>
       <w:r>
         <w:rPr>
           <w:rFonts w:ascii="Verdana" w:hAnsi="Verdana"/>
@@ -2456,7 +2970,18 @@
           <w:szCs w:val="18"/>
           <w:highlight w:val="yellow"/>
         </w:rPr>
-        <w:t>cwnd change</w:t>
+        <w:t>cwnd</w:t>
+      </w:r>
+      <w:proofErr w:type="spellEnd"/>
+      <w:r>
+        <w:rPr>
+          <w:rFonts w:ascii="Verdana" w:hAnsi="Verdana"/>
+          <w:color w:val="000000"/>
+          <w:sz w:val="18"/>
+          <w:szCs w:val="18"/>
+          <w:highlight w:val="yellow"/>
+        </w:rPr>
+        <w:t xml:space="preserve"> change</w:t>
       </w:r>
       <w:r>
         <w:rPr>
@@ -2522,7 +3047,27 @@
           <w:sz w:val="18"/>
           <w:szCs w:val="18"/>
         </w:rPr>
-        <w:t xml:space="preserve">. The cwnd changes are stored as a tab-separated ASCII file and the drop events are stored in a PCAP file. </w:t>
+        <w:t xml:space="preserve">. The </w:t>
+      </w:r>
+      <w:proofErr w:type="spellStart"/>
+      <w:r>
+        <w:rPr>
+          <w:rFonts w:ascii="Verdana" w:hAnsi="Verdana"/>
+          <w:color w:val="000000"/>
+          <w:sz w:val="18"/>
+          <w:szCs w:val="18"/>
+        </w:rPr>
+        <w:t>cwnd</w:t>
+      </w:r>
+      <w:proofErr w:type="spellEnd"/>
+      <w:r>
+        <w:rPr>
+          <w:rFonts w:ascii="Verdana" w:hAnsi="Verdana"/>
+          <w:color w:val="000000"/>
+          <w:sz w:val="18"/>
+          <w:szCs w:val="18"/>
+        </w:rPr>
+        <w:t xml:space="preserve"> changes are stored as a tab-separated ASCII file and the drop events are stored in a PCAP file. </w:t>
       </w:r>
     </w:p>
     <w:p>
@@ -2552,7 +3097,27 @@
           <w:sz w:val="18"/>
           <w:szCs w:val="18"/>
         </w:rPr>
-        <w:t xml:space="preserve"> Actually this can be done in only 18 lines of code.</w:t>
+        <w:t xml:space="preserve"> </w:t>
+      </w:r>
+      <w:proofErr w:type="gramStart"/>
+      <w:r>
+        <w:rPr>
+          <w:rFonts w:ascii="Verdana" w:hAnsi="Verdana"/>
+          <w:color w:val="000000"/>
+          <w:sz w:val="18"/>
+          <w:szCs w:val="18"/>
+        </w:rPr>
+        <w:t>Actually</w:t>
+      </w:r>
+      <w:proofErr w:type="gramEnd"/>
+      <w:r>
+        <w:rPr>
+          <w:rFonts w:ascii="Verdana" w:hAnsi="Verdana"/>
+          <w:color w:val="000000"/>
+          <w:sz w:val="18"/>
+          <w:szCs w:val="18"/>
+        </w:rPr>
+        <w:t xml:space="preserve"> this can be done in only 18 lines of code.</w:t>
       </w:r>
     </w:p>
     <w:p>
@@ -2585,6 +3150,7 @@
           <w:sz w:val="16"/>
           <w:szCs w:val="16"/>
         </w:rPr>
+        <w:lastRenderedPageBreak/>
         <w:t>static</w:t>
       </w:r>
       <w:r>
@@ -2615,6 +3181,7 @@
           <w:szCs w:val="16"/>
         </w:rPr>
       </w:pPr>
+      <w:proofErr w:type="spellStart"/>
       <w:r>
         <w:rPr>
           <w:rStyle w:val="nf2"/>
@@ -2623,6 +3190,7 @@
         </w:rPr>
         <w:t>CwndChange</w:t>
       </w:r>
+      <w:proofErr w:type="spellEnd"/>
       <w:r>
         <w:rPr>
           <w:sz w:val="16"/>
@@ -2638,6 +3206,7 @@
         </w:rPr>
         <w:t>(</w:t>
       </w:r>
+      <w:proofErr w:type="spellStart"/>
       <w:r>
         <w:rPr>
           <w:rStyle w:val="n"/>
@@ -2646,6 +3215,7 @@
         </w:rPr>
         <w:t>Ptr</w:t>
       </w:r>
+      <w:proofErr w:type="spellEnd"/>
       <w:r>
         <w:rPr>
           <w:rStyle w:val="o2"/>
@@ -2654,6 +3224,7 @@
         </w:rPr>
         <w:t>&lt;</w:t>
       </w:r>
+      <w:proofErr w:type="spellStart"/>
       <w:r>
         <w:rPr>
           <w:rStyle w:val="n"/>
@@ -2662,6 +3233,7 @@
         </w:rPr>
         <w:t>OutputStreamWrapper</w:t>
       </w:r>
+      <w:proofErr w:type="spellEnd"/>
       <w:r>
         <w:rPr>
           <w:rStyle w:val="o2"/>
@@ -2715,6 +3287,7 @@
         </w:rPr>
         <w:t xml:space="preserve"> </w:t>
       </w:r>
+      <w:proofErr w:type="spellStart"/>
       <w:r>
         <w:rPr>
           <w:rStyle w:val="n"/>
@@ -2723,6 +3296,7 @@
         </w:rPr>
         <w:t>oldCwnd</w:t>
       </w:r>
+      <w:proofErr w:type="spellEnd"/>
       <w:r>
         <w:rPr>
           <w:rStyle w:val="p"/>
@@ -2753,6 +3327,7 @@
         </w:rPr>
         <w:t xml:space="preserve"> </w:t>
       </w:r>
+      <w:proofErr w:type="spellStart"/>
       <w:r>
         <w:rPr>
           <w:rStyle w:val="n"/>
@@ -2761,6 +3336,7 @@
         </w:rPr>
         <w:t>newCwnd</w:t>
       </w:r>
+      <w:proofErr w:type="spellEnd"/>
       <w:r>
         <w:rPr>
           <w:rStyle w:val="p"/>
@@ -2831,6 +3407,7 @@
         </w:rPr>
         <w:t>(</w:t>
       </w:r>
+      <w:proofErr w:type="gramStart"/>
       <w:r>
         <w:rPr>
           <w:rStyle w:val="n"/>
@@ -2847,6 +3424,7 @@
         </w:rPr>
         <w:t>::</w:t>
       </w:r>
+      <w:proofErr w:type="gramEnd"/>
       <w:r>
         <w:rPr>
           <w:rStyle w:val="n"/>
@@ -2870,6 +3448,7 @@
         </w:rPr>
         <w:t>().</w:t>
       </w:r>
+      <w:proofErr w:type="spellStart"/>
       <w:r>
         <w:rPr>
           <w:rStyle w:val="n"/>
@@ -2878,6 +3457,7 @@
         </w:rPr>
         <w:t>GetSeconds</w:t>
       </w:r>
+      <w:proofErr w:type="spellEnd"/>
       <w:r>
         <w:rPr>
           <w:sz w:val="16"/>
@@ -2961,6 +3541,7 @@
         </w:rPr>
         <w:t xml:space="preserve"> </w:t>
       </w:r>
+      <w:proofErr w:type="spellStart"/>
       <w:r>
         <w:rPr>
           <w:rStyle w:val="n"/>
@@ -2969,6 +3550,7 @@
         </w:rPr>
         <w:t>newCwnd</w:t>
       </w:r>
+      <w:proofErr w:type="spellEnd"/>
       <w:r>
         <w:rPr>
           <w:rStyle w:val="p"/>
@@ -3020,6 +3602,7 @@
         </w:rPr>
         <w:t>-&gt;</w:t>
       </w:r>
+      <w:proofErr w:type="spellStart"/>
       <w:r>
         <w:rPr>
           <w:rStyle w:val="n"/>
@@ -3028,6 +3611,7 @@
         </w:rPr>
         <w:t>GetStream</w:t>
       </w:r>
+      <w:proofErr w:type="spellEnd"/>
       <w:r>
         <w:rPr>
           <w:sz w:val="16"/>
@@ -3065,6 +3649,7 @@
         </w:rPr>
         <w:t xml:space="preserve"> </w:t>
       </w:r>
+      <w:proofErr w:type="gramStart"/>
       <w:r>
         <w:rPr>
           <w:rStyle w:val="n"/>
@@ -3081,6 +3666,7 @@
         </w:rPr>
         <w:t>::</w:t>
       </w:r>
+      <w:proofErr w:type="gramEnd"/>
       <w:r>
         <w:rPr>
           <w:rStyle w:val="n"/>
@@ -3104,6 +3690,7 @@
         </w:rPr>
         <w:t>().</w:t>
       </w:r>
+      <w:proofErr w:type="spellStart"/>
       <w:r>
         <w:rPr>
           <w:rStyle w:val="n"/>
@@ -3112,6 +3699,7 @@
         </w:rPr>
         <w:t>GetSeconds</w:t>
       </w:r>
+      <w:proofErr w:type="spellEnd"/>
       <w:r>
         <w:rPr>
           <w:sz w:val="16"/>
@@ -3195,6 +3783,7 @@
         </w:rPr>
         <w:t xml:space="preserve"> </w:t>
       </w:r>
+      <w:proofErr w:type="spellStart"/>
       <w:r>
         <w:rPr>
           <w:rStyle w:val="n"/>
@@ -3203,6 +3792,7 @@
         </w:rPr>
         <w:t>oldCwnd</w:t>
       </w:r>
+      <w:proofErr w:type="spellEnd"/>
       <w:r>
         <w:rPr>
           <w:sz w:val="16"/>
@@ -3271,6 +3861,7 @@
         </w:rPr>
         <w:t xml:space="preserve"> </w:t>
       </w:r>
+      <w:proofErr w:type="spellStart"/>
       <w:r>
         <w:rPr>
           <w:rStyle w:val="n"/>
@@ -3279,6 +3870,7 @@
         </w:rPr>
         <w:t>newCwnd</w:t>
       </w:r>
+      <w:proofErr w:type="spellEnd"/>
       <w:r>
         <w:rPr>
           <w:sz w:val="16"/>
@@ -3317,6 +3909,7 @@
         </w:rPr>
         <w:t>::</w:t>
       </w:r>
+      <w:proofErr w:type="spellStart"/>
       <w:r>
         <w:rPr>
           <w:rStyle w:val="n"/>
@@ -3325,6 +3918,7 @@
         </w:rPr>
         <w:t>endl</w:t>
       </w:r>
+      <w:proofErr w:type="spellEnd"/>
       <w:r>
         <w:rPr>
           <w:rStyle w:val="p"/>
@@ -3409,6 +4003,7 @@
           <w:szCs w:val="16"/>
         </w:rPr>
       </w:pPr>
+      <w:proofErr w:type="spellStart"/>
       <w:r>
         <w:rPr>
           <w:rStyle w:val="n"/>
@@ -3417,6 +4012,7 @@
         </w:rPr>
         <w:t>AsciiTraceHelper</w:t>
       </w:r>
+      <w:proofErr w:type="spellEnd"/>
       <w:r>
         <w:rPr>
           <w:sz w:val="16"/>
@@ -3424,6 +4020,7 @@
         </w:rPr>
         <w:t xml:space="preserve"> </w:t>
       </w:r>
+      <w:proofErr w:type="spellStart"/>
       <w:r>
         <w:rPr>
           <w:rStyle w:val="n"/>
@@ -3432,6 +4029,7 @@
         </w:rPr>
         <w:t>asciiTraceHelper</w:t>
       </w:r>
+      <w:proofErr w:type="spellEnd"/>
       <w:r>
         <w:rPr>
           <w:rStyle w:val="p"/>
@@ -3452,6 +4050,7 @@
           <w:szCs w:val="16"/>
         </w:rPr>
       </w:pPr>
+      <w:proofErr w:type="spellStart"/>
       <w:r>
         <w:rPr>
           <w:rStyle w:val="n"/>
@@ -3460,6 +4059,7 @@
         </w:rPr>
         <w:t>Ptr</w:t>
       </w:r>
+      <w:proofErr w:type="spellEnd"/>
       <w:r>
         <w:rPr>
           <w:rStyle w:val="o2"/>
@@ -3468,6 +4068,7 @@
         </w:rPr>
         <w:t>&lt;</w:t>
       </w:r>
+      <w:proofErr w:type="spellStart"/>
       <w:r>
         <w:rPr>
           <w:rStyle w:val="n"/>
@@ -3476,6 +4077,7 @@
         </w:rPr>
         <w:t>OutputStreamWrapper</w:t>
       </w:r>
+      <w:proofErr w:type="spellEnd"/>
       <w:r>
         <w:rPr>
           <w:rStyle w:val="o2"/>
@@ -3521,6 +4123,7 @@
         </w:rPr>
         <w:t xml:space="preserve"> </w:t>
       </w:r>
+      <w:proofErr w:type="spellStart"/>
       <w:r>
         <w:rPr>
           <w:rStyle w:val="n"/>
@@ -3545,6 +4148,7 @@
         </w:rPr>
         <w:t>CreateFileStream</w:t>
       </w:r>
+      <w:proofErr w:type="spellEnd"/>
       <w:r>
         <w:rPr>
           <w:sz w:val="16"/>
@@ -3566,7 +4170,27 @@
           <w:sz w:val="16"/>
           <w:szCs w:val="16"/>
         </w:rPr>
-        <w:t>"sixth.cwnd"</w:t>
+        <w:t>"</w:t>
+      </w:r>
+      <w:proofErr w:type="spellStart"/>
+      <w:proofErr w:type="gramStart"/>
+      <w:r>
+        <w:rPr>
+          <w:rStyle w:val="s4"/>
+          <w:sz w:val="16"/>
+          <w:szCs w:val="16"/>
+        </w:rPr>
+        <w:t>sixth.cwnd</w:t>
+      </w:r>
+      <w:proofErr w:type="spellEnd"/>
+      <w:proofErr w:type="gramEnd"/>
+      <w:r>
+        <w:rPr>
+          <w:rStyle w:val="s4"/>
+          <w:sz w:val="16"/>
+          <w:szCs w:val="16"/>
+        </w:rPr>
+        <w:t>"</w:t>
       </w:r>
       <w:r>
         <w:rPr>
@@ -3604,6 +4228,7 @@
         </w:rPr>
         <w:t>-&gt;</w:t>
       </w:r>
+      <w:proofErr w:type="spellStart"/>
       <w:r>
         <w:rPr>
           <w:rStyle w:val="n"/>
@@ -3612,6 +4237,7 @@
         </w:rPr>
         <w:t>TraceConnectWithoutContext</w:t>
       </w:r>
+      <w:proofErr w:type="spellEnd"/>
       <w:r>
         <w:rPr>
           <w:sz w:val="16"/>
@@ -3633,7 +4259,25 @@
           <w:sz w:val="16"/>
           <w:szCs w:val="16"/>
         </w:rPr>
-        <w:t>"CongestionWindow"</w:t>
+        <w:t>"</w:t>
+      </w:r>
+      <w:proofErr w:type="spellStart"/>
+      <w:r>
+        <w:rPr>
+          <w:rStyle w:val="s4"/>
+          <w:sz w:val="16"/>
+          <w:szCs w:val="16"/>
+        </w:rPr>
+        <w:t>CongestionWindow</w:t>
+      </w:r>
+      <w:proofErr w:type="spellEnd"/>
+      <w:r>
+        <w:rPr>
+          <w:rStyle w:val="s4"/>
+          <w:sz w:val="16"/>
+          <w:szCs w:val="16"/>
+        </w:rPr>
+        <w:t>"</w:t>
       </w:r>
       <w:r>
         <w:rPr>
@@ -3650,6 +4294,7 @@
         </w:rPr>
         <w:t xml:space="preserve"> </w:t>
       </w:r>
+      <w:proofErr w:type="spellStart"/>
       <w:r>
         <w:rPr>
           <w:rStyle w:val="n"/>
@@ -3658,6 +4303,7 @@
         </w:rPr>
         <w:t>MakeBoundCallback</w:t>
       </w:r>
+      <w:proofErr w:type="spellEnd"/>
       <w:r>
         <w:rPr>
           <w:sz w:val="16"/>
@@ -3681,6 +4327,7 @@
         </w:rPr>
         <w:t>&amp;</w:t>
       </w:r>
+      <w:proofErr w:type="spellStart"/>
       <w:r>
         <w:rPr>
           <w:rStyle w:val="n"/>
@@ -3689,6 +4336,7 @@
         </w:rPr>
         <w:t>CwndChange</w:t>
       </w:r>
+      <w:proofErr w:type="spellEnd"/>
       <w:r>
         <w:rPr>
           <w:rStyle w:val="p"/>
@@ -3812,6 +4460,7 @@
           <w:szCs w:val="16"/>
         </w:rPr>
       </w:pPr>
+      <w:proofErr w:type="spellStart"/>
       <w:r>
         <w:rPr>
           <w:rStyle w:val="n"/>
@@ -3820,6 +4469,7 @@
         </w:rPr>
         <w:t>RxDrop</w:t>
       </w:r>
+      <w:proofErr w:type="spellEnd"/>
       <w:r>
         <w:rPr>
           <w:sz w:val="16"/>
@@ -3835,6 +4485,7 @@
         </w:rPr>
         <w:t>(</w:t>
       </w:r>
+      <w:proofErr w:type="spellStart"/>
       <w:r>
         <w:rPr>
           <w:rStyle w:val="n"/>
@@ -3843,6 +4494,7 @@
         </w:rPr>
         <w:t>Ptr</w:t>
       </w:r>
+      <w:proofErr w:type="spellEnd"/>
       <w:r>
         <w:rPr>
           <w:rStyle w:val="o2"/>
@@ -3851,6 +4503,7 @@
         </w:rPr>
         <w:t>&lt;</w:t>
       </w:r>
+      <w:proofErr w:type="spellStart"/>
       <w:r>
         <w:rPr>
           <w:rStyle w:val="n"/>
@@ -3859,6 +4512,7 @@
         </w:rPr>
         <w:t>PcapFileWrapper</w:t>
       </w:r>
+      <w:proofErr w:type="spellEnd"/>
       <w:r>
         <w:rPr>
           <w:rStyle w:val="o2"/>
@@ -3897,6 +4551,7 @@
         </w:rPr>
         <w:t xml:space="preserve"> </w:t>
       </w:r>
+      <w:proofErr w:type="spellStart"/>
       <w:r>
         <w:rPr>
           <w:rStyle w:val="n"/>
@@ -3905,6 +4560,7 @@
         </w:rPr>
         <w:t>Ptr</w:t>
       </w:r>
+      <w:proofErr w:type="spellEnd"/>
       <w:r>
         <w:rPr>
           <w:rStyle w:val="o2"/>
@@ -4035,7 +4691,25 @@
           <w:sz w:val="16"/>
           <w:szCs w:val="16"/>
         </w:rPr>
-        <w:t>"RxDrop at "</w:t>
+        <w:t>"</w:t>
+      </w:r>
+      <w:proofErr w:type="spellStart"/>
+      <w:r>
+        <w:rPr>
+          <w:rStyle w:val="s4"/>
+          <w:sz w:val="16"/>
+          <w:szCs w:val="16"/>
+        </w:rPr>
+        <w:t>RxDrop</w:t>
+      </w:r>
+      <w:proofErr w:type="spellEnd"/>
+      <w:r>
+        <w:rPr>
+          <w:rStyle w:val="s4"/>
+          <w:sz w:val="16"/>
+          <w:szCs w:val="16"/>
+        </w:rPr>
+        <w:t xml:space="preserve"> at "</w:t>
       </w:r>
       <w:r>
         <w:rPr>
@@ -4059,6 +4733,7 @@
         </w:rPr>
         <w:t xml:space="preserve"> </w:t>
       </w:r>
+      <w:proofErr w:type="gramStart"/>
       <w:r>
         <w:rPr>
           <w:rStyle w:val="n"/>
@@ -4075,6 +4750,7 @@
         </w:rPr>
         <w:t>::</w:t>
       </w:r>
+      <w:proofErr w:type="gramEnd"/>
       <w:r>
         <w:rPr>
           <w:rStyle w:val="n"/>
@@ -4098,6 +4774,7 @@
         </w:rPr>
         <w:t>().</w:t>
       </w:r>
+      <w:proofErr w:type="spellStart"/>
       <w:r>
         <w:rPr>
           <w:rStyle w:val="n"/>
@@ -4106,6 +4783,7 @@
         </w:rPr>
         <w:t>GetSeconds</w:t>
       </w:r>
+      <w:proofErr w:type="spellEnd"/>
       <w:r>
         <w:rPr>
           <w:sz w:val="16"/>
@@ -4156,6 +4834,7 @@
         </w:rPr>
         <w:t>-&gt;</w:t>
       </w:r>
+      <w:proofErr w:type="gramStart"/>
       <w:r>
         <w:rPr>
           <w:rStyle w:val="n"/>
@@ -4172,6 +4851,7 @@
         </w:rPr>
         <w:t>(</w:t>
       </w:r>
+      <w:proofErr w:type="gramEnd"/>
       <w:r>
         <w:rPr>
           <w:rStyle w:val="n"/>
@@ -4303,6 +4983,7 @@
           <w:szCs w:val="16"/>
         </w:rPr>
       </w:pPr>
+      <w:proofErr w:type="spellStart"/>
       <w:r>
         <w:rPr>
           <w:rStyle w:val="n"/>
@@ -4311,6 +4992,7 @@
         </w:rPr>
         <w:t>PcapHelper</w:t>
       </w:r>
+      <w:proofErr w:type="spellEnd"/>
       <w:r>
         <w:rPr>
           <w:sz w:val="16"/>
@@ -4318,6 +5000,7 @@
         </w:rPr>
         <w:t xml:space="preserve"> </w:t>
       </w:r>
+      <w:proofErr w:type="spellStart"/>
       <w:r>
         <w:rPr>
           <w:rStyle w:val="n"/>
@@ -4326,6 +5009,7 @@
         </w:rPr>
         <w:t>pcapHelper</w:t>
       </w:r>
+      <w:proofErr w:type="spellEnd"/>
       <w:r>
         <w:rPr>
           <w:rStyle w:val="p"/>
@@ -4346,6 +5030,7 @@
           <w:szCs w:val="16"/>
         </w:rPr>
       </w:pPr>
+      <w:proofErr w:type="spellStart"/>
       <w:r>
         <w:rPr>
           <w:rStyle w:val="n"/>
@@ -4354,6 +5039,7 @@
         </w:rPr>
         <w:t>Ptr</w:t>
       </w:r>
+      <w:proofErr w:type="spellEnd"/>
       <w:r>
         <w:rPr>
           <w:rStyle w:val="o2"/>
@@ -4362,6 +5048,7 @@
         </w:rPr>
         <w:t>&lt;</w:t>
       </w:r>
+      <w:proofErr w:type="spellStart"/>
       <w:r>
         <w:rPr>
           <w:rStyle w:val="n"/>
@@ -4370,6 +5057,7 @@
         </w:rPr>
         <w:t>PcapFileWrapper</w:t>
       </w:r>
+      <w:proofErr w:type="spellEnd"/>
       <w:r>
         <w:rPr>
           <w:rStyle w:val="o2"/>
@@ -4415,6 +5103,7 @@
         </w:rPr>
         <w:t xml:space="preserve"> </w:t>
       </w:r>
+      <w:proofErr w:type="spellStart"/>
       <w:r>
         <w:rPr>
           <w:rStyle w:val="n"/>
@@ -4439,6 +5128,7 @@
         </w:rPr>
         <w:t>CreateFile</w:t>
       </w:r>
+      <w:proofErr w:type="spellEnd"/>
       <w:r>
         <w:rPr>
           <w:sz w:val="16"/>
@@ -4460,7 +5150,27 @@
           <w:sz w:val="16"/>
           <w:szCs w:val="16"/>
         </w:rPr>
-        <w:t>"sixth.pcap"</w:t>
+        <w:t>"</w:t>
+      </w:r>
+      <w:proofErr w:type="spellStart"/>
+      <w:proofErr w:type="gramStart"/>
+      <w:r>
+        <w:rPr>
+          <w:rStyle w:val="s4"/>
+          <w:sz w:val="16"/>
+          <w:szCs w:val="16"/>
+        </w:rPr>
+        <w:t>sixth.pcap</w:t>
+      </w:r>
+      <w:proofErr w:type="spellEnd"/>
+      <w:proofErr w:type="gramEnd"/>
+      <w:r>
+        <w:rPr>
+          <w:rStyle w:val="s4"/>
+          <w:sz w:val="16"/>
+          <w:szCs w:val="16"/>
+        </w:rPr>
+        <w:t>"</w:t>
       </w:r>
       <w:r>
         <w:rPr>
@@ -4500,6 +5210,7 @@
         </w:rPr>
         <w:t xml:space="preserve"> </w:t>
       </w:r>
+      <w:proofErr w:type="spellStart"/>
       <w:r>
         <w:rPr>
           <w:rStyle w:val="n"/>
@@ -4508,6 +5219,7 @@
         </w:rPr>
         <w:t>PcapHelper</w:t>
       </w:r>
+      <w:proofErr w:type="spellEnd"/>
       <w:r>
         <w:rPr>
           <w:rStyle w:val="o2"/>
@@ -4544,6 +5256,8 @@
           <w:szCs w:val="16"/>
         </w:rPr>
       </w:pPr>
+      <w:proofErr w:type="spellStart"/>
+      <w:proofErr w:type="gramStart"/>
       <w:r>
         <w:rPr>
           <w:rStyle w:val="n"/>
@@ -4568,6 +5282,8 @@
         </w:rPr>
         <w:t>Get</w:t>
       </w:r>
+      <w:proofErr w:type="spellEnd"/>
+      <w:proofErr w:type="gramEnd"/>
       <w:r>
         <w:rPr>
           <w:sz w:val="16"/>
@@ -4607,6 +5323,7 @@
         </w:rPr>
         <w:t>-&gt;</w:t>
       </w:r>
+      <w:proofErr w:type="spellStart"/>
       <w:r>
         <w:rPr>
           <w:rStyle w:val="n"/>
@@ -4615,6 +5332,7 @@
         </w:rPr>
         <w:t>TraceConnectWithoutContext</w:t>
       </w:r>
+      <w:proofErr w:type="spellEnd"/>
       <w:r>
         <w:rPr>
           <w:rStyle w:val="p"/>
@@ -4629,7 +5347,25 @@
           <w:sz w:val="16"/>
           <w:szCs w:val="16"/>
         </w:rPr>
-        <w:t>"PhyRxDrop"</w:t>
+        <w:t>"</w:t>
+      </w:r>
+      <w:proofErr w:type="spellStart"/>
+      <w:r>
+        <w:rPr>
+          <w:rStyle w:val="s4"/>
+          <w:sz w:val="16"/>
+          <w:szCs w:val="16"/>
+        </w:rPr>
+        <w:t>PhyRxDrop</w:t>
+      </w:r>
+      <w:proofErr w:type="spellEnd"/>
+      <w:r>
+        <w:rPr>
+          <w:rStyle w:val="s4"/>
+          <w:sz w:val="16"/>
+          <w:szCs w:val="16"/>
+        </w:rPr>
+        <w:t>"</w:t>
       </w:r>
       <w:r>
         <w:rPr>
@@ -4646,6 +5382,7 @@
         </w:rPr>
         <w:t xml:space="preserve"> </w:t>
       </w:r>
+      <w:proofErr w:type="spellStart"/>
       <w:r>
         <w:rPr>
           <w:rStyle w:val="n"/>
@@ -4654,6 +5391,7 @@
         </w:rPr>
         <w:t>MakeBoundCallback</w:t>
       </w:r>
+      <w:proofErr w:type="spellEnd"/>
       <w:r>
         <w:rPr>
           <w:sz w:val="16"/>
@@ -4677,6 +5415,7 @@
         </w:rPr>
         <w:t>&amp;</w:t>
       </w:r>
+      <w:proofErr w:type="spellStart"/>
       <w:r>
         <w:rPr>
           <w:rStyle w:val="n"/>
@@ -4685,6 +5424,7 @@
         </w:rPr>
         <w:t>RxDrop</w:t>
       </w:r>
+      <w:proofErr w:type="spellEnd"/>
       <w:r>
         <w:rPr>
           <w:rStyle w:val="p"/>
@@ -4791,27 +5531,70 @@
           <w:szCs w:val="18"/>
         </w:rPr>
         <w:tab/>
+      </w:r>
+      <w:proofErr w:type="gramStart"/>
+      <w:r>
+        <w:rPr>
+          <w:rFonts w:ascii="Verdana" w:hAnsi="Verdana"/>
+          <w:color w:val="000000"/>
+          <w:sz w:val="18"/>
+          <w:szCs w:val="18"/>
+        </w:rPr>
         <w:t>$</w:t>
       </w:r>
       <w:r>
         <w:t xml:space="preserve"> </w:t>
       </w:r>
       <w:r>
-        <w:t>./waf --run sixth</w:t>
-      </w:r>
-    </w:p>
-    <w:p>
-      <w:pPr>
-        <w:jc w:val="left"/>
-      </w:pPr>
-      <w:r>
-        <w:rPr>
-          <w:rFonts w:ascii="Verdana" w:hAnsi="Verdana"/>
-          <w:color w:val="000000"/>
-          <w:sz w:val="18"/>
-          <w:szCs w:val="18"/>
-        </w:rPr>
-        <w:t xml:space="preserve">Since “sixth.cwnd” is an ASCII text file, you can view it with </w:t>
+        <w:t>.</w:t>
+      </w:r>
+      <w:proofErr w:type="gramEnd"/>
+      <w:r>
+        <w:t>/</w:t>
+      </w:r>
+      <w:proofErr w:type="spellStart"/>
+      <w:r>
+        <w:t>waf</w:t>
+      </w:r>
+      <w:proofErr w:type="spellEnd"/>
+      <w:r>
+        <w:t xml:space="preserve"> --run sixth</w:t>
+      </w:r>
+    </w:p>
+    <w:p>
+      <w:pPr>
+        <w:jc w:val="left"/>
+      </w:pPr>
+      <w:r>
+        <w:rPr>
+          <w:rFonts w:ascii="Verdana" w:hAnsi="Verdana"/>
+          <w:color w:val="000000"/>
+          <w:sz w:val="18"/>
+          <w:szCs w:val="18"/>
+        </w:rPr>
+        <w:t>Since “</w:t>
+      </w:r>
+      <w:proofErr w:type="spellStart"/>
+      <w:proofErr w:type="gramStart"/>
+      <w:r>
+        <w:rPr>
+          <w:rFonts w:ascii="Verdana" w:hAnsi="Verdana"/>
+          <w:color w:val="000000"/>
+          <w:sz w:val="18"/>
+          <w:szCs w:val="18"/>
+        </w:rPr>
+        <w:t>sixth.cwnd</w:t>
+      </w:r>
+      <w:proofErr w:type="spellEnd"/>
+      <w:proofErr w:type="gramEnd"/>
+      <w:r>
+        <w:rPr>
+          <w:rFonts w:ascii="Verdana" w:hAnsi="Verdana"/>
+          <w:color w:val="000000"/>
+          <w:sz w:val="18"/>
+          <w:szCs w:val="18"/>
+        </w:rPr>
+        <w:t xml:space="preserve">” is an ASCII text file, you can view it with </w:t>
       </w:r>
       <w:r>
         <w:rPr>
@@ -4852,7 +5635,7 @@
           <w:szCs w:val="18"/>
         </w:rPr>
         <w:drawing>
-          <wp:inline distT="0" distB="0" distL="0" distR="0">
+          <wp:inline distT="0" distB="0" distL="0" distR="0" wp14:anchorId="4648FB7F" wp14:editId="78E52068">
             <wp:extent cx="4190805" cy="1356833"/>
             <wp:effectExtent l="0" t="0" r="635" b="0"/>
             <wp:docPr id="21" name="图片 21"/>
@@ -4869,7 +5652,7 @@
                     </pic:cNvPicPr>
                   </pic:nvPicPr>
                   <pic:blipFill>
-                    <a:blip r:embed="rId18">
+                    <a:blip r:embed="rId20">
                       <a:extLst>
                         <a:ext uri="{28A0092B-C50C-407E-A947-70E740481C1C}">
                           <a14:useLocalDpi xmlns:a14="http://schemas.microsoft.com/office/drawing/2010/main" val="0"/>
@@ -4905,32 +5688,126 @@
       <w:pPr>
         <w:jc w:val="center"/>
         <w:rPr>
-          <w:rFonts w:ascii="Verdana" w:hAnsi="Verdana"/>
-          <w:color w:val="000000"/>
-          <w:sz w:val="18"/>
-          <w:szCs w:val="18"/>
-        </w:rPr>
-      </w:pPr>
-    </w:p>
-    <w:p>
-      <w:pPr>
-        <w:jc w:val="left"/>
-        <w:rPr>
-          <w:rFonts w:ascii="Verdana" w:hAnsi="Verdana"/>
-          <w:color w:val="000000"/>
-          <w:sz w:val="18"/>
-          <w:szCs w:val="18"/>
-        </w:rPr>
-      </w:pPr>
-      <w:r>
-        <w:rPr>
-          <w:rFonts w:ascii="Verdana" w:hAnsi="Verdana"/>
-          <w:color w:val="000000"/>
-          <w:sz w:val="18"/>
-          <w:szCs w:val="18"/>
-        </w:rPr>
-        <w:t xml:space="preserve">Since “sixth.pcap” is a PCAP file, you can fiew it with </w:t>
-      </w:r>
+          <w:rFonts w:ascii="Verdana" w:hAnsi="Verdana" w:hint="eastAsia"/>
+          <w:color w:val="000000"/>
+          <w:sz w:val="18"/>
+          <w:szCs w:val="18"/>
+        </w:rPr>
+      </w:pPr>
+      <w:r>
+        <w:rPr>
+          <w:noProof/>
+        </w:rPr>
+        <w:drawing>
+          <wp:inline distT="0" distB="0" distL="0" distR="0" wp14:anchorId="63AF114E" wp14:editId="36943F3C">
+            <wp:extent cx="3950208" cy="2464956"/>
+            <wp:effectExtent l="0" t="0" r="0" b="0"/>
+            <wp:docPr id="3" name="图片 3"/>
+            <wp:cNvGraphicFramePr>
+              <a:graphicFrameLocks xmlns:a="http://schemas.openxmlformats.org/drawingml/2006/main" noChangeAspect="1"/>
+            </wp:cNvGraphicFramePr>
+            <a:graphic xmlns:a="http://schemas.openxmlformats.org/drawingml/2006/main">
+              <a:graphicData uri="http://schemas.openxmlformats.org/drawingml/2006/picture">
+                <pic:pic xmlns:pic="http://schemas.openxmlformats.org/drawingml/2006/picture">
+                  <pic:nvPicPr>
+                    <pic:cNvPr id="1" name=""/>
+                    <pic:cNvPicPr/>
+                  </pic:nvPicPr>
+                  <pic:blipFill>
+                    <a:blip r:embed="rId21"/>
+                    <a:stretch>
+                      <a:fillRect/>
+                    </a:stretch>
+                  </pic:blipFill>
+                  <pic:spPr>
+                    <a:xfrm>
+                      <a:off x="0" y="0"/>
+                      <a:ext cx="3966271" cy="2474979"/>
+                    </a:xfrm>
+                    <a:prstGeom prst="rect">
+                      <a:avLst/>
+                    </a:prstGeom>
+                  </pic:spPr>
+                </pic:pic>
+              </a:graphicData>
+            </a:graphic>
+          </wp:inline>
+        </w:drawing>
+      </w:r>
+    </w:p>
+    <w:p>
+      <w:pPr>
+        <w:jc w:val="center"/>
+        <w:rPr>
+          <w:rFonts w:ascii="Verdana" w:hAnsi="Verdana"/>
+          <w:color w:val="000000"/>
+          <w:sz w:val="18"/>
+          <w:szCs w:val="18"/>
+        </w:rPr>
+      </w:pPr>
+    </w:p>
+    <w:p>
+      <w:pPr>
+        <w:jc w:val="left"/>
+        <w:rPr>
+          <w:rFonts w:ascii="Verdana" w:hAnsi="Verdana"/>
+          <w:color w:val="000000"/>
+          <w:sz w:val="18"/>
+          <w:szCs w:val="18"/>
+        </w:rPr>
+      </w:pPr>
+      <w:r>
+        <w:rPr>
+          <w:rFonts w:ascii="Verdana" w:hAnsi="Verdana"/>
+          <w:color w:val="000000"/>
+          <w:sz w:val="18"/>
+          <w:szCs w:val="18"/>
+        </w:rPr>
+        <w:t>Since “</w:t>
+      </w:r>
+      <w:proofErr w:type="spellStart"/>
+      <w:proofErr w:type="gramStart"/>
+      <w:r>
+        <w:rPr>
+          <w:rFonts w:ascii="Verdana" w:hAnsi="Verdana"/>
+          <w:color w:val="000000"/>
+          <w:sz w:val="18"/>
+          <w:szCs w:val="18"/>
+        </w:rPr>
+        <w:t>sixth.pcap</w:t>
+      </w:r>
+      <w:proofErr w:type="spellEnd"/>
+      <w:proofErr w:type="gramEnd"/>
+      <w:r>
+        <w:rPr>
+          <w:rFonts w:ascii="Verdana" w:hAnsi="Verdana"/>
+          <w:color w:val="000000"/>
+          <w:sz w:val="18"/>
+          <w:szCs w:val="18"/>
+        </w:rPr>
+        <w:t xml:space="preserve">” is a PCAP file, you can </w:t>
+      </w:r>
+      <w:proofErr w:type="spellStart"/>
+      <w:r>
+        <w:rPr>
+          <w:rFonts w:ascii="Verdana" w:hAnsi="Verdana"/>
+          <w:color w:val="000000"/>
+          <w:sz w:val="18"/>
+          <w:szCs w:val="18"/>
+        </w:rPr>
+        <w:t>fiew</w:t>
+      </w:r>
+      <w:proofErr w:type="spellEnd"/>
+      <w:r>
+        <w:rPr>
+          <w:rFonts w:ascii="Verdana" w:hAnsi="Verdana"/>
+          <w:color w:val="000000"/>
+          <w:sz w:val="18"/>
+          <w:szCs w:val="18"/>
+        </w:rPr>
+        <w:t xml:space="preserve"> it with </w:t>
+      </w:r>
+      <w:proofErr w:type="spellStart"/>
       <w:r>
         <w:rPr>
           <w:rStyle w:val="pre"/>
@@ -4941,6 +5818,7 @@
         </w:rPr>
         <w:t>tcpdump</w:t>
       </w:r>
+      <w:proofErr w:type="spellEnd"/>
       <w:r>
         <w:rPr>
           <w:rFonts w:ascii="Verdana" w:hAnsi="Verdana"/>
@@ -4962,15 +5840,117 @@
           <w:szCs w:val="13"/>
         </w:rPr>
       </w:pPr>
-      <w:r>
-        <w:rPr>
-          <w:rFonts w:ascii="Verdana" w:hAnsi="Verdana"/>
-          <w:color w:val="000000"/>
-          <w:sz w:val="13"/>
-          <w:szCs w:val="13"/>
-        </w:rPr>
-        <w:t>junhuatang@ubuntu:~/workspace/ns-allinone-3.28/ns-3.28$ tcpdump -nn -tt -r sixth.pcap</w:t>
-      </w:r>
+      <w:proofErr w:type="spellStart"/>
+      <w:r>
+        <w:rPr>
+          <w:rFonts w:ascii="Verdana" w:hAnsi="Verdana"/>
+          <w:color w:val="000000"/>
+          <w:sz w:val="13"/>
+          <w:szCs w:val="13"/>
+        </w:rPr>
+        <w:t>junhuatang@</w:t>
+      </w:r>
+      <w:proofErr w:type="gramStart"/>
+      <w:r>
+        <w:rPr>
+          <w:rFonts w:ascii="Verdana" w:hAnsi="Verdana"/>
+          <w:color w:val="000000"/>
+          <w:sz w:val="13"/>
+          <w:szCs w:val="13"/>
+        </w:rPr>
+        <w:t>ubuntu</w:t>
+      </w:r>
+      <w:proofErr w:type="spellEnd"/>
+      <w:r>
+        <w:rPr>
+          <w:rFonts w:ascii="Verdana" w:hAnsi="Verdana"/>
+          <w:color w:val="000000"/>
+          <w:sz w:val="13"/>
+          <w:szCs w:val="13"/>
+        </w:rPr>
+        <w:t>:~</w:t>
+      </w:r>
+      <w:proofErr w:type="gramEnd"/>
+      <w:r>
+        <w:rPr>
+          <w:rFonts w:ascii="Verdana" w:hAnsi="Verdana"/>
+          <w:color w:val="000000"/>
+          <w:sz w:val="13"/>
+          <w:szCs w:val="13"/>
+        </w:rPr>
+        <w:t xml:space="preserve">/workspace/ns-allinone-3.28/ns-3.28$ </w:t>
+      </w:r>
+      <w:proofErr w:type="spellStart"/>
+      <w:r>
+        <w:rPr>
+          <w:rFonts w:ascii="Verdana" w:hAnsi="Verdana"/>
+          <w:color w:val="000000"/>
+          <w:sz w:val="13"/>
+          <w:szCs w:val="13"/>
+        </w:rPr>
+        <w:t>tcpdump</w:t>
+      </w:r>
+      <w:proofErr w:type="spellEnd"/>
+      <w:r>
+        <w:rPr>
+          <w:rFonts w:ascii="Verdana" w:hAnsi="Verdana"/>
+          <w:color w:val="000000"/>
+          <w:sz w:val="13"/>
+          <w:szCs w:val="13"/>
+        </w:rPr>
+        <w:t xml:space="preserve"> -</w:t>
+      </w:r>
+      <w:proofErr w:type="spellStart"/>
+      <w:r>
+        <w:rPr>
+          <w:rFonts w:ascii="Verdana" w:hAnsi="Verdana"/>
+          <w:color w:val="000000"/>
+          <w:sz w:val="13"/>
+          <w:szCs w:val="13"/>
+        </w:rPr>
+        <w:t>nn</w:t>
+      </w:r>
+      <w:proofErr w:type="spellEnd"/>
+      <w:r>
+        <w:rPr>
+          <w:rFonts w:ascii="Verdana" w:hAnsi="Verdana"/>
+          <w:color w:val="000000"/>
+          <w:sz w:val="13"/>
+          <w:szCs w:val="13"/>
+        </w:rPr>
+        <w:t xml:space="preserve"> -</w:t>
+      </w:r>
+      <w:proofErr w:type="spellStart"/>
+      <w:r>
+        <w:rPr>
+          <w:rFonts w:ascii="Verdana" w:hAnsi="Verdana"/>
+          <w:color w:val="000000"/>
+          <w:sz w:val="13"/>
+          <w:szCs w:val="13"/>
+        </w:rPr>
+        <w:t>tt</w:t>
+      </w:r>
+      <w:proofErr w:type="spellEnd"/>
+      <w:r>
+        <w:rPr>
+          <w:rFonts w:ascii="Verdana" w:hAnsi="Verdana"/>
+          <w:color w:val="000000"/>
+          <w:sz w:val="13"/>
+          <w:szCs w:val="13"/>
+        </w:rPr>
+        <w:t xml:space="preserve"> -r </w:t>
+      </w:r>
+      <w:proofErr w:type="spellStart"/>
+      <w:r>
+        <w:rPr>
+          <w:rFonts w:ascii="Verdana" w:hAnsi="Verdana"/>
+          <w:color w:val="000000"/>
+          <w:sz w:val="13"/>
+          <w:szCs w:val="13"/>
+        </w:rPr>
+        <w:t>sixth.pcap</w:t>
+      </w:r>
+      <w:proofErr w:type="spellEnd"/>
     </w:p>
     <w:p>
       <w:pPr>
@@ -4990,7 +5970,29 @@
           <w:sz w:val="13"/>
           <w:szCs w:val="13"/>
         </w:rPr>
-        <w:t>reading from file sixth.pcap, link-type PPP (PPP)</w:t>
+        <w:t xml:space="preserve">reading from file </w:t>
+      </w:r>
+      <w:proofErr w:type="spellStart"/>
+      <w:proofErr w:type="gramStart"/>
+      <w:r>
+        <w:rPr>
+          <w:rFonts w:ascii="Verdana" w:hAnsi="Verdana"/>
+          <w:color w:val="000000"/>
+          <w:sz w:val="13"/>
+          <w:szCs w:val="13"/>
+        </w:rPr>
+        <w:t>sixth.pcap</w:t>
+      </w:r>
+      <w:proofErr w:type="spellEnd"/>
+      <w:proofErr w:type="gramEnd"/>
+      <w:r>
+        <w:rPr>
+          <w:rFonts w:ascii="Verdana" w:hAnsi="Verdana"/>
+          <w:color w:val="000000"/>
+          <w:sz w:val="13"/>
+          <w:szCs w:val="13"/>
+        </w:rPr>
+        <w:t>, link-type PPP (PPP)</w:t>
       </w:r>
     </w:p>
     <w:p>
@@ -5011,7 +6013,67 @@
           <w:sz w:val="13"/>
           <w:szCs w:val="13"/>
         </w:rPr>
-        <w:t>1.136956 IP 10.1.1.1.49153 &gt; 10.1.1.2.8080: Flags [.], seq 17177:17681, ack 1, win 32768, options [TS val 1133 ecr 1127,eol], length 504: HTTP</w:t>
+        <w:t xml:space="preserve">1.136956 IP 10.1.1.1.49153 &gt; 10.1.1.2.8080: Flags [.], seq 17177:17681, ack 1, win 32768, options [TS </w:t>
+      </w:r>
+      <w:proofErr w:type="spellStart"/>
+      <w:r>
+        <w:rPr>
+          <w:rFonts w:ascii="Verdana" w:hAnsi="Verdana"/>
+          <w:color w:val="000000"/>
+          <w:sz w:val="13"/>
+          <w:szCs w:val="13"/>
+        </w:rPr>
+        <w:t>val</w:t>
+      </w:r>
+      <w:proofErr w:type="spellEnd"/>
+      <w:r>
+        <w:rPr>
+          <w:rFonts w:ascii="Verdana" w:hAnsi="Verdana"/>
+          <w:color w:val="000000"/>
+          <w:sz w:val="13"/>
+          <w:szCs w:val="13"/>
+        </w:rPr>
+        <w:t xml:space="preserve"> 1133 </w:t>
+      </w:r>
+      <w:proofErr w:type="spellStart"/>
+      <w:r>
+        <w:rPr>
+          <w:rFonts w:ascii="Verdana" w:hAnsi="Verdana"/>
+          <w:color w:val="000000"/>
+          <w:sz w:val="13"/>
+          <w:szCs w:val="13"/>
+        </w:rPr>
+        <w:t>ecr</w:t>
+      </w:r>
+      <w:proofErr w:type="spellEnd"/>
+      <w:r>
+        <w:rPr>
+          <w:rFonts w:ascii="Verdana" w:hAnsi="Verdana"/>
+          <w:color w:val="000000"/>
+          <w:sz w:val="13"/>
+          <w:szCs w:val="13"/>
+        </w:rPr>
+        <w:t xml:space="preserve"> </w:t>
+      </w:r>
+      <w:proofErr w:type="gramStart"/>
+      <w:r>
+        <w:rPr>
+          <w:rFonts w:ascii="Verdana" w:hAnsi="Verdana"/>
+          <w:color w:val="000000"/>
+          <w:sz w:val="13"/>
+          <w:szCs w:val="13"/>
+        </w:rPr>
+        <w:t>1127,eol</w:t>
+      </w:r>
+      <w:proofErr w:type="gramEnd"/>
+      <w:r>
+        <w:rPr>
+          <w:rFonts w:ascii="Verdana" w:hAnsi="Verdana"/>
+          <w:color w:val="000000"/>
+          <w:sz w:val="13"/>
+          <w:szCs w:val="13"/>
+        </w:rPr>
+        <w:t>], length 504: HTTP</w:t>
       </w:r>
     </w:p>
     <w:p>
@@ -5032,7 +6094,67 @@
           <w:sz w:val="13"/>
           <w:szCs w:val="13"/>
         </w:rPr>
-        <w:t>1.403196 IP 10.1.1.1.49153 &gt; 10.1.1.2.8080: Flags [.], seq 33280:33784, ack 1, win 32768, options [TS val 1399 ecr 1394,eol], length 504: HTTP</w:t>
+        <w:t xml:space="preserve">1.403196 IP 10.1.1.1.49153 &gt; 10.1.1.2.8080: Flags [.], seq 33280:33784, ack 1, win 32768, options [TS </w:t>
+      </w:r>
+      <w:proofErr w:type="spellStart"/>
+      <w:r>
+        <w:rPr>
+          <w:rFonts w:ascii="Verdana" w:hAnsi="Verdana"/>
+          <w:color w:val="000000"/>
+          <w:sz w:val="13"/>
+          <w:szCs w:val="13"/>
+        </w:rPr>
+        <w:t>val</w:t>
+      </w:r>
+      <w:proofErr w:type="spellEnd"/>
+      <w:r>
+        <w:rPr>
+          <w:rFonts w:ascii="Verdana" w:hAnsi="Verdana"/>
+          <w:color w:val="000000"/>
+          <w:sz w:val="13"/>
+          <w:szCs w:val="13"/>
+        </w:rPr>
+        <w:t xml:space="preserve"> 1399 </w:t>
+      </w:r>
+      <w:proofErr w:type="spellStart"/>
+      <w:r>
+        <w:rPr>
+          <w:rFonts w:ascii="Verdana" w:hAnsi="Verdana"/>
+          <w:color w:val="000000"/>
+          <w:sz w:val="13"/>
+          <w:szCs w:val="13"/>
+        </w:rPr>
+        <w:t>ecr</w:t>
+      </w:r>
+      <w:proofErr w:type="spellEnd"/>
+      <w:r>
+        <w:rPr>
+          <w:rFonts w:ascii="Verdana" w:hAnsi="Verdana"/>
+          <w:color w:val="000000"/>
+          <w:sz w:val="13"/>
+          <w:szCs w:val="13"/>
+        </w:rPr>
+        <w:t xml:space="preserve"> </w:t>
+      </w:r>
+      <w:proofErr w:type="gramStart"/>
+      <w:r>
+        <w:rPr>
+          <w:rFonts w:ascii="Verdana" w:hAnsi="Verdana"/>
+          <w:color w:val="000000"/>
+          <w:sz w:val="13"/>
+          <w:szCs w:val="13"/>
+        </w:rPr>
+        <w:t>1394,eol</w:t>
+      </w:r>
+      <w:proofErr w:type="gramEnd"/>
+      <w:r>
+        <w:rPr>
+          <w:rFonts w:ascii="Verdana" w:hAnsi="Verdana"/>
+          <w:color w:val="000000"/>
+          <w:sz w:val="13"/>
+          <w:szCs w:val="13"/>
+        </w:rPr>
+        <w:t>], length 504: HTTP</w:t>
       </w:r>
     </w:p>
     <w:p>
@@ -5053,7 +6175,67 @@
           <w:sz w:val="13"/>
           <w:szCs w:val="13"/>
         </w:rPr>
-        <w:t>1.436476 IP 10.1.1.1.49153 &gt; 10.1.1.2.8080: Flags [.], seq 37440:37944, ack 1, win 32768, options [TS val 1432 ecr 1428,eol], length 504: HTTP</w:t>
+        <w:t xml:space="preserve">1.436476 IP 10.1.1.1.49153 &gt; 10.1.1.2.8080: Flags [.], seq 37440:37944, ack 1, win 32768, options [TS </w:t>
+      </w:r>
+      <w:proofErr w:type="spellStart"/>
+      <w:r>
+        <w:rPr>
+          <w:rFonts w:ascii="Verdana" w:hAnsi="Verdana"/>
+          <w:color w:val="000000"/>
+          <w:sz w:val="13"/>
+          <w:szCs w:val="13"/>
+        </w:rPr>
+        <w:t>val</w:t>
+      </w:r>
+      <w:proofErr w:type="spellEnd"/>
+      <w:r>
+        <w:rPr>
+          <w:rFonts w:ascii="Verdana" w:hAnsi="Verdana"/>
+          <w:color w:val="000000"/>
+          <w:sz w:val="13"/>
+          <w:szCs w:val="13"/>
+        </w:rPr>
+        <w:t xml:space="preserve"> 1432 </w:t>
+      </w:r>
+      <w:proofErr w:type="spellStart"/>
+      <w:r>
+        <w:rPr>
+          <w:rFonts w:ascii="Verdana" w:hAnsi="Verdana"/>
+          <w:color w:val="000000"/>
+          <w:sz w:val="13"/>
+          <w:szCs w:val="13"/>
+        </w:rPr>
+        <w:t>ecr</w:t>
+      </w:r>
+      <w:proofErr w:type="spellEnd"/>
+      <w:r>
+        <w:rPr>
+          <w:rFonts w:ascii="Verdana" w:hAnsi="Verdana"/>
+          <w:color w:val="000000"/>
+          <w:sz w:val="13"/>
+          <w:szCs w:val="13"/>
+        </w:rPr>
+        <w:t xml:space="preserve"> </w:t>
+      </w:r>
+      <w:proofErr w:type="gramStart"/>
+      <w:r>
+        <w:rPr>
+          <w:rFonts w:ascii="Verdana" w:hAnsi="Verdana"/>
+          <w:color w:val="000000"/>
+          <w:sz w:val="13"/>
+          <w:szCs w:val="13"/>
+        </w:rPr>
+        <w:t>1428,eol</w:t>
+      </w:r>
+      <w:proofErr w:type="gramEnd"/>
+      <w:r>
+        <w:rPr>
+          <w:rFonts w:ascii="Verdana" w:hAnsi="Verdana"/>
+          <w:color w:val="000000"/>
+          <w:sz w:val="13"/>
+          <w:szCs w:val="13"/>
+        </w:rPr>
+        <w:t>], length 504: HTTP</w:t>
       </w:r>
     </w:p>
     <w:p>
@@ -5074,7 +6256,67 @@
           <w:sz w:val="13"/>
           <w:szCs w:val="13"/>
         </w:rPr>
-        <w:t>2.533823 IP 10.1.1.1.49153 &gt; 10.1.1.2.8080: Flags [.], seq 174184:174720, ack 1, win 32768, options [TS val 2530 ecr 2525,eol], length 536: HTTP</w:t>
+        <w:t xml:space="preserve">2.533823 IP 10.1.1.1.49153 &gt; 10.1.1.2.8080: Flags [.], seq 174184:174720, ack 1, win 32768, options [TS </w:t>
+      </w:r>
+      <w:proofErr w:type="spellStart"/>
+      <w:r>
+        <w:rPr>
+          <w:rFonts w:ascii="Verdana" w:hAnsi="Verdana"/>
+          <w:color w:val="000000"/>
+          <w:sz w:val="13"/>
+          <w:szCs w:val="13"/>
+        </w:rPr>
+        <w:t>val</w:t>
+      </w:r>
+      <w:proofErr w:type="spellEnd"/>
+      <w:r>
+        <w:rPr>
+          <w:rFonts w:ascii="Verdana" w:hAnsi="Verdana"/>
+          <w:color w:val="000000"/>
+          <w:sz w:val="13"/>
+          <w:szCs w:val="13"/>
+        </w:rPr>
+        <w:t xml:space="preserve"> 2530 </w:t>
+      </w:r>
+      <w:proofErr w:type="spellStart"/>
+      <w:r>
+        <w:rPr>
+          <w:rFonts w:ascii="Verdana" w:hAnsi="Verdana"/>
+          <w:color w:val="000000"/>
+          <w:sz w:val="13"/>
+          <w:szCs w:val="13"/>
+        </w:rPr>
+        <w:t>ecr</w:t>
+      </w:r>
+      <w:proofErr w:type="spellEnd"/>
+      <w:r>
+        <w:rPr>
+          <w:rFonts w:ascii="Verdana" w:hAnsi="Verdana"/>
+          <w:color w:val="000000"/>
+          <w:sz w:val="13"/>
+          <w:szCs w:val="13"/>
+        </w:rPr>
+        <w:t xml:space="preserve"> </w:t>
+      </w:r>
+      <w:proofErr w:type="gramStart"/>
+      <w:r>
+        <w:rPr>
+          <w:rFonts w:ascii="Verdana" w:hAnsi="Verdana"/>
+          <w:color w:val="000000"/>
+          <w:sz w:val="13"/>
+          <w:szCs w:val="13"/>
+        </w:rPr>
+        <w:t>2525,eol</w:t>
+      </w:r>
+      <w:proofErr w:type="gramEnd"/>
+      <w:r>
+        <w:rPr>
+          <w:rFonts w:ascii="Verdana" w:hAnsi="Verdana"/>
+          <w:color w:val="000000"/>
+          <w:sz w:val="13"/>
+          <w:szCs w:val="13"/>
+        </w:rPr>
+        <w:t>], length 536: HTTP</w:t>
       </w:r>
     </w:p>
     <w:p>
@@ -5095,7 +6337,67 @@
           <w:sz w:val="13"/>
           <w:szCs w:val="13"/>
         </w:rPr>
-        <w:t>2.543036 IP 10.1.1.1.49153 &gt; 10.1.1.2.8080: Flags [.], seq 175760:176264, ack 1, win 32768, options [TS val 2539 ecr 2534,eol], length 504: HTTP</w:t>
+        <w:t xml:space="preserve">2.543036 IP 10.1.1.1.49153 &gt; 10.1.1.2.8080: Flags [.], seq 175760:176264, ack 1, win 32768, options [TS </w:t>
+      </w:r>
+      <w:proofErr w:type="spellStart"/>
+      <w:r>
+        <w:rPr>
+          <w:rFonts w:ascii="Verdana" w:hAnsi="Verdana"/>
+          <w:color w:val="000000"/>
+          <w:sz w:val="13"/>
+          <w:szCs w:val="13"/>
+        </w:rPr>
+        <w:t>val</w:t>
+      </w:r>
+      <w:proofErr w:type="spellEnd"/>
+      <w:r>
+        <w:rPr>
+          <w:rFonts w:ascii="Verdana" w:hAnsi="Verdana"/>
+          <w:color w:val="000000"/>
+          <w:sz w:val="13"/>
+          <w:szCs w:val="13"/>
+        </w:rPr>
+        <w:t xml:space="preserve"> 2539 </w:t>
+      </w:r>
+      <w:proofErr w:type="spellStart"/>
+      <w:r>
+        <w:rPr>
+          <w:rFonts w:ascii="Verdana" w:hAnsi="Verdana"/>
+          <w:color w:val="000000"/>
+          <w:sz w:val="13"/>
+          <w:szCs w:val="13"/>
+        </w:rPr>
+        <w:t>ecr</w:t>
+      </w:r>
+      <w:proofErr w:type="spellEnd"/>
+      <w:r>
+        <w:rPr>
+          <w:rFonts w:ascii="Verdana" w:hAnsi="Verdana"/>
+          <w:color w:val="000000"/>
+          <w:sz w:val="13"/>
+          <w:szCs w:val="13"/>
+        </w:rPr>
+        <w:t xml:space="preserve"> </w:t>
+      </w:r>
+      <w:proofErr w:type="gramStart"/>
+      <w:r>
+        <w:rPr>
+          <w:rFonts w:ascii="Verdana" w:hAnsi="Verdana"/>
+          <w:color w:val="000000"/>
+          <w:sz w:val="13"/>
+          <w:szCs w:val="13"/>
+        </w:rPr>
+        <w:t>2534,eol</w:t>
+      </w:r>
+      <w:proofErr w:type="gramEnd"/>
+      <w:r>
+        <w:rPr>
+          <w:rFonts w:ascii="Verdana" w:hAnsi="Verdana"/>
+          <w:color w:val="000000"/>
+          <w:sz w:val="13"/>
+          <w:szCs w:val="13"/>
+        </w:rPr>
+        <w:t>], length 504: HTTP</w:t>
       </w:r>
     </w:p>
     <w:p>
@@ -5116,7 +6418,67 @@
           <w:sz w:val="13"/>
           <w:szCs w:val="13"/>
         </w:rPr>
-        <w:t>2.608703 IP 10.1.1.1.49153 &gt; 10.1.1.2.8080: Flags [.], seq 183544:184080, ack 1, win 32768, options [TS val 2605 ecr 2600,eol], length 536: HTTP</w:t>
+        <w:t xml:space="preserve">2.608703 IP 10.1.1.1.49153 &gt; 10.1.1.2.8080: Flags [.], seq 183544:184080, ack 1, win 32768, options [TS </w:t>
+      </w:r>
+      <w:proofErr w:type="spellStart"/>
+      <w:r>
+        <w:rPr>
+          <w:rFonts w:ascii="Verdana" w:hAnsi="Verdana"/>
+          <w:color w:val="000000"/>
+          <w:sz w:val="13"/>
+          <w:szCs w:val="13"/>
+        </w:rPr>
+        <w:t>val</w:t>
+      </w:r>
+      <w:proofErr w:type="spellEnd"/>
+      <w:r>
+        <w:rPr>
+          <w:rFonts w:ascii="Verdana" w:hAnsi="Verdana"/>
+          <w:color w:val="000000"/>
+          <w:sz w:val="13"/>
+          <w:szCs w:val="13"/>
+        </w:rPr>
+        <w:t xml:space="preserve"> 2605 </w:t>
+      </w:r>
+      <w:proofErr w:type="spellStart"/>
+      <w:r>
+        <w:rPr>
+          <w:rFonts w:ascii="Verdana" w:hAnsi="Verdana"/>
+          <w:color w:val="000000"/>
+          <w:sz w:val="13"/>
+          <w:szCs w:val="13"/>
+        </w:rPr>
+        <w:t>ecr</w:t>
+      </w:r>
+      <w:proofErr w:type="spellEnd"/>
+      <w:r>
+        <w:rPr>
+          <w:rFonts w:ascii="Verdana" w:hAnsi="Verdana"/>
+          <w:color w:val="000000"/>
+          <w:sz w:val="13"/>
+          <w:szCs w:val="13"/>
+        </w:rPr>
+        <w:t xml:space="preserve"> </w:t>
+      </w:r>
+      <w:proofErr w:type="gramStart"/>
+      <w:r>
+        <w:rPr>
+          <w:rFonts w:ascii="Verdana" w:hAnsi="Verdana"/>
+          <w:color w:val="000000"/>
+          <w:sz w:val="13"/>
+          <w:szCs w:val="13"/>
+        </w:rPr>
+        <w:t>2600,eol</w:t>
+      </w:r>
+      <w:proofErr w:type="gramEnd"/>
+      <w:r>
+        <w:rPr>
+          <w:rFonts w:ascii="Verdana" w:hAnsi="Verdana"/>
+          <w:color w:val="000000"/>
+          <w:sz w:val="13"/>
+          <w:szCs w:val="13"/>
+        </w:rPr>
+        <w:t>], length 536: HTTP</w:t>
       </w:r>
     </w:p>
     <w:p>
@@ -5137,7 +6499,67 @@
           <w:sz w:val="13"/>
           <w:szCs w:val="13"/>
         </w:rPr>
-        <w:t>5.804476 IP 10.1.1.1.49153 &gt; 10.1.1.2.8080: Flags [.], seq 583440:583944, ack 1, win 32768, options [TS val 5800 ecr 5796,eol], length 504: HTTP</w:t>
+        <w:t xml:space="preserve">5.804476 IP 10.1.1.1.49153 &gt; 10.1.1.2.8080: Flags [.], seq 583440:583944, ack 1, win 32768, options [TS </w:t>
+      </w:r>
+      <w:proofErr w:type="spellStart"/>
+      <w:r>
+        <w:rPr>
+          <w:rFonts w:ascii="Verdana" w:hAnsi="Verdana"/>
+          <w:color w:val="000000"/>
+          <w:sz w:val="13"/>
+          <w:szCs w:val="13"/>
+        </w:rPr>
+        <w:t>val</w:t>
+      </w:r>
+      <w:proofErr w:type="spellEnd"/>
+      <w:r>
+        <w:rPr>
+          <w:rFonts w:ascii="Verdana" w:hAnsi="Verdana"/>
+          <w:color w:val="000000"/>
+          <w:sz w:val="13"/>
+          <w:szCs w:val="13"/>
+        </w:rPr>
+        <w:t xml:space="preserve"> 5800 </w:t>
+      </w:r>
+      <w:proofErr w:type="spellStart"/>
+      <w:r>
+        <w:rPr>
+          <w:rFonts w:ascii="Verdana" w:hAnsi="Verdana"/>
+          <w:color w:val="000000"/>
+          <w:sz w:val="13"/>
+          <w:szCs w:val="13"/>
+        </w:rPr>
+        <w:t>ecr</w:t>
+      </w:r>
+      <w:proofErr w:type="spellEnd"/>
+      <w:r>
+        <w:rPr>
+          <w:rFonts w:ascii="Verdana" w:hAnsi="Verdana"/>
+          <w:color w:val="000000"/>
+          <w:sz w:val="13"/>
+          <w:szCs w:val="13"/>
+        </w:rPr>
+        <w:t xml:space="preserve"> </w:t>
+      </w:r>
+      <w:proofErr w:type="gramStart"/>
+      <w:r>
+        <w:rPr>
+          <w:rFonts w:ascii="Verdana" w:hAnsi="Verdana"/>
+          <w:color w:val="000000"/>
+          <w:sz w:val="13"/>
+          <w:szCs w:val="13"/>
+        </w:rPr>
+        <w:t>5796,eol</w:t>
+      </w:r>
+      <w:proofErr w:type="gramEnd"/>
+      <w:r>
+        <w:rPr>
+          <w:rFonts w:ascii="Verdana" w:hAnsi="Verdana"/>
+          <w:color w:val="000000"/>
+          <w:sz w:val="13"/>
+          <w:szCs w:val="13"/>
+        </w:rPr>
+        <w:t>], length 504: HTTP</w:t>
       </w:r>
     </w:p>
     <w:p>
@@ -5158,7 +6580,67 @@
           <w:sz w:val="13"/>
           <w:szCs w:val="13"/>
         </w:rPr>
-        <w:t>6.453436 IP 10.1.1.1.49153 &gt; 10.1.1.2.8080: Flags [.], seq 664560:665064, ack 1, win 32768, options [TS val 6449 ecr 6445,eol], length 504: HTTP</w:t>
+        <w:t xml:space="preserve">6.453436 IP 10.1.1.1.49153 &gt; 10.1.1.2.8080: Flags [.], seq 664560:665064, ack 1, win 32768, options [TS </w:t>
+      </w:r>
+      <w:proofErr w:type="spellStart"/>
+      <w:r>
+        <w:rPr>
+          <w:rFonts w:ascii="Verdana" w:hAnsi="Verdana"/>
+          <w:color w:val="000000"/>
+          <w:sz w:val="13"/>
+          <w:szCs w:val="13"/>
+        </w:rPr>
+        <w:t>val</w:t>
+      </w:r>
+      <w:proofErr w:type="spellEnd"/>
+      <w:r>
+        <w:rPr>
+          <w:rFonts w:ascii="Verdana" w:hAnsi="Verdana"/>
+          <w:color w:val="000000"/>
+          <w:sz w:val="13"/>
+          <w:szCs w:val="13"/>
+        </w:rPr>
+        <w:t xml:space="preserve"> 6449 </w:t>
+      </w:r>
+      <w:proofErr w:type="spellStart"/>
+      <w:r>
+        <w:rPr>
+          <w:rFonts w:ascii="Verdana" w:hAnsi="Verdana"/>
+          <w:color w:val="000000"/>
+          <w:sz w:val="13"/>
+          <w:szCs w:val="13"/>
+        </w:rPr>
+        <w:t>ecr</w:t>
+      </w:r>
+      <w:proofErr w:type="spellEnd"/>
+      <w:r>
+        <w:rPr>
+          <w:rFonts w:ascii="Verdana" w:hAnsi="Verdana"/>
+          <w:color w:val="000000"/>
+          <w:sz w:val="13"/>
+          <w:szCs w:val="13"/>
+        </w:rPr>
+        <w:t xml:space="preserve"> </w:t>
+      </w:r>
+      <w:proofErr w:type="gramStart"/>
+      <w:r>
+        <w:rPr>
+          <w:rFonts w:ascii="Verdana" w:hAnsi="Verdana"/>
+          <w:color w:val="000000"/>
+          <w:sz w:val="13"/>
+          <w:szCs w:val="13"/>
+        </w:rPr>
+        <w:t>6445,eol</w:t>
+      </w:r>
+      <w:proofErr w:type="gramEnd"/>
+      <w:r>
+        <w:rPr>
+          <w:rFonts w:ascii="Verdana" w:hAnsi="Verdana"/>
+          <w:color w:val="000000"/>
+          <w:sz w:val="13"/>
+          <w:szCs w:val="13"/>
+        </w:rPr>
+        <w:t>], length 504: HTTP</w:t>
       </w:r>
     </w:p>
     <w:p>
@@ -5179,7 +6661,67 @@
           <w:sz w:val="13"/>
           <w:szCs w:val="13"/>
         </w:rPr>
-        <w:t>7.367743 IP 10.1.1.1.49153 &gt; 10.1.1.2.8080: Flags [.], seq 778424:778960, ack 1, win 32768, options [TS val 7364 ecr 7360,eol], length 536: HTTP</w:t>
+        <w:t xml:space="preserve">7.367743 IP 10.1.1.1.49153 &gt; 10.1.1.2.8080: Flags [.], seq 778424:778960, ack 1, win 32768, options [TS </w:t>
+      </w:r>
+      <w:proofErr w:type="spellStart"/>
+      <w:r>
+        <w:rPr>
+          <w:rFonts w:ascii="Verdana" w:hAnsi="Verdana"/>
+          <w:color w:val="000000"/>
+          <w:sz w:val="13"/>
+          <w:szCs w:val="13"/>
+        </w:rPr>
+        <w:t>val</w:t>
+      </w:r>
+      <w:proofErr w:type="spellEnd"/>
+      <w:r>
+        <w:rPr>
+          <w:rFonts w:ascii="Verdana" w:hAnsi="Verdana"/>
+          <w:color w:val="000000"/>
+          <w:sz w:val="13"/>
+          <w:szCs w:val="13"/>
+        </w:rPr>
+        <w:t xml:space="preserve"> 7364 </w:t>
+      </w:r>
+      <w:proofErr w:type="spellStart"/>
+      <w:r>
+        <w:rPr>
+          <w:rFonts w:ascii="Verdana" w:hAnsi="Verdana"/>
+          <w:color w:val="000000"/>
+          <w:sz w:val="13"/>
+          <w:szCs w:val="13"/>
+        </w:rPr>
+        <w:t>ecr</w:t>
+      </w:r>
+      <w:proofErr w:type="spellEnd"/>
+      <w:r>
+        <w:rPr>
+          <w:rFonts w:ascii="Verdana" w:hAnsi="Verdana"/>
+          <w:color w:val="000000"/>
+          <w:sz w:val="13"/>
+          <w:szCs w:val="13"/>
+        </w:rPr>
+        <w:t xml:space="preserve"> </w:t>
+      </w:r>
+      <w:proofErr w:type="gramStart"/>
+      <w:r>
+        <w:rPr>
+          <w:rFonts w:ascii="Verdana" w:hAnsi="Verdana"/>
+          <w:color w:val="000000"/>
+          <w:sz w:val="13"/>
+          <w:szCs w:val="13"/>
+        </w:rPr>
+        <w:t>7360,eol</w:t>
+      </w:r>
+      <w:proofErr w:type="gramEnd"/>
+      <w:r>
+        <w:rPr>
+          <w:rFonts w:ascii="Verdana" w:hAnsi="Verdana"/>
+          <w:color w:val="000000"/>
+          <w:sz w:val="13"/>
+          <w:szCs w:val="13"/>
+        </w:rPr>
+        <w:t>], length 536: HTTP</w:t>
       </w:r>
     </w:p>
     <w:p>
@@ -5200,7 +6742,67 @@
           <w:sz w:val="13"/>
           <w:szCs w:val="13"/>
         </w:rPr>
-        <w:t>7.393596 IP 10.1.1.1.49153 &gt; 10.1.1.2.8080: Flags [.], seq 782080:782584, ack 1, win 32768, options [TS val 7389 ecr 7386,eol], length 504: HTTP</w:t>
+        <w:t xml:space="preserve">7.393596 IP 10.1.1.1.49153 &gt; 10.1.1.2.8080: Flags [.], seq 782080:782584, ack 1, win 32768, options [TS </w:t>
+      </w:r>
+      <w:proofErr w:type="spellStart"/>
+      <w:r>
+        <w:rPr>
+          <w:rFonts w:ascii="Verdana" w:hAnsi="Verdana"/>
+          <w:color w:val="000000"/>
+          <w:sz w:val="13"/>
+          <w:szCs w:val="13"/>
+        </w:rPr>
+        <w:t>val</w:t>
+      </w:r>
+      <w:proofErr w:type="spellEnd"/>
+      <w:r>
+        <w:rPr>
+          <w:rFonts w:ascii="Verdana" w:hAnsi="Verdana"/>
+          <w:color w:val="000000"/>
+          <w:sz w:val="13"/>
+          <w:szCs w:val="13"/>
+        </w:rPr>
+        <w:t xml:space="preserve"> 7389 </w:t>
+      </w:r>
+      <w:proofErr w:type="spellStart"/>
+      <w:r>
+        <w:rPr>
+          <w:rFonts w:ascii="Verdana" w:hAnsi="Verdana"/>
+          <w:color w:val="000000"/>
+          <w:sz w:val="13"/>
+          <w:szCs w:val="13"/>
+        </w:rPr>
+        <w:t>ecr</w:t>
+      </w:r>
+      <w:proofErr w:type="spellEnd"/>
+      <w:r>
+        <w:rPr>
+          <w:rFonts w:ascii="Verdana" w:hAnsi="Verdana"/>
+          <w:color w:val="000000"/>
+          <w:sz w:val="13"/>
+          <w:szCs w:val="13"/>
+        </w:rPr>
+        <w:t xml:space="preserve"> </w:t>
+      </w:r>
+      <w:proofErr w:type="gramStart"/>
+      <w:r>
+        <w:rPr>
+          <w:rFonts w:ascii="Verdana" w:hAnsi="Verdana"/>
+          <w:color w:val="000000"/>
+          <w:sz w:val="13"/>
+          <w:szCs w:val="13"/>
+        </w:rPr>
+        <w:t>7386,eol</w:t>
+      </w:r>
+      <w:proofErr w:type="gramEnd"/>
+      <w:r>
+        <w:rPr>
+          <w:rFonts w:ascii="Verdana" w:hAnsi="Verdana"/>
+          <w:color w:val="000000"/>
+          <w:sz w:val="13"/>
+          <w:szCs w:val="13"/>
+        </w:rPr>
+        <w:t>], length 504: HTTP</w:t>
       </w:r>
     </w:p>
     <w:p>
@@ -5221,7 +6823,67 @@
           <w:sz w:val="13"/>
           <w:szCs w:val="13"/>
         </w:rPr>
-        <w:t>8.158143 IP 10.1.1.1.49153 &gt; 10.1.1.2.8080: Flags [.], seq 877224:877760, ack 1, win 32768, options [TS val 8155 ecr 8149,eol], length 536: HTTP</w:t>
+        <w:t xml:space="preserve">8.158143 IP 10.1.1.1.49153 &gt; 10.1.1.2.8080: Flags [.], seq 877224:877760, ack 1, win 32768, options [TS </w:t>
+      </w:r>
+      <w:proofErr w:type="spellStart"/>
+      <w:r>
+        <w:rPr>
+          <w:rFonts w:ascii="Verdana" w:hAnsi="Verdana"/>
+          <w:color w:val="000000"/>
+          <w:sz w:val="13"/>
+          <w:szCs w:val="13"/>
+        </w:rPr>
+        <w:t>val</w:t>
+      </w:r>
+      <w:proofErr w:type="spellEnd"/>
+      <w:r>
+        <w:rPr>
+          <w:rFonts w:ascii="Verdana" w:hAnsi="Verdana"/>
+          <w:color w:val="000000"/>
+          <w:sz w:val="13"/>
+          <w:szCs w:val="13"/>
+        </w:rPr>
+        <w:t xml:space="preserve"> 8155 </w:t>
+      </w:r>
+      <w:proofErr w:type="spellStart"/>
+      <w:r>
+        <w:rPr>
+          <w:rFonts w:ascii="Verdana" w:hAnsi="Verdana"/>
+          <w:color w:val="000000"/>
+          <w:sz w:val="13"/>
+          <w:szCs w:val="13"/>
+        </w:rPr>
+        <w:t>ecr</w:t>
+      </w:r>
+      <w:proofErr w:type="spellEnd"/>
+      <w:r>
+        <w:rPr>
+          <w:rFonts w:ascii="Verdana" w:hAnsi="Verdana"/>
+          <w:color w:val="000000"/>
+          <w:sz w:val="13"/>
+          <w:szCs w:val="13"/>
+        </w:rPr>
+        <w:t xml:space="preserve"> </w:t>
+      </w:r>
+      <w:proofErr w:type="gramStart"/>
+      <w:r>
+        <w:rPr>
+          <w:rFonts w:ascii="Verdana" w:hAnsi="Verdana"/>
+          <w:color w:val="000000"/>
+          <w:sz w:val="13"/>
+          <w:szCs w:val="13"/>
+        </w:rPr>
+        <w:t>8149,eol</w:t>
+      </w:r>
+      <w:proofErr w:type="gramEnd"/>
+      <w:r>
+        <w:rPr>
+          <w:rFonts w:ascii="Verdana" w:hAnsi="Verdana"/>
+          <w:color w:val="000000"/>
+          <w:sz w:val="13"/>
+          <w:szCs w:val="13"/>
+        </w:rPr>
+        <w:t>], length 536: HTTP</w:t>
       </w:r>
     </w:p>
     <w:p>
@@ -5235,14 +6897,45 @@
           <w:szCs w:val="13"/>
         </w:rPr>
       </w:pPr>
-      <w:r>
-        <w:rPr>
-          <w:rFonts w:ascii="Verdana" w:hAnsi="Verdana"/>
-          <w:color w:val="000000"/>
-          <w:sz w:val="13"/>
-          <w:szCs w:val="13"/>
-        </w:rPr>
-        <w:t>junhuatang@ubuntu:~/workspace/ns-allinone-3.28/ns-3.28$</w:t>
+      <w:proofErr w:type="spellStart"/>
+      <w:r>
+        <w:rPr>
+          <w:rFonts w:ascii="Verdana" w:hAnsi="Verdana"/>
+          <w:color w:val="000000"/>
+          <w:sz w:val="13"/>
+          <w:szCs w:val="13"/>
+        </w:rPr>
+        <w:t>junhuatang@</w:t>
+      </w:r>
+      <w:proofErr w:type="gramStart"/>
+      <w:r>
+        <w:rPr>
+          <w:rFonts w:ascii="Verdana" w:hAnsi="Verdana"/>
+          <w:color w:val="000000"/>
+          <w:sz w:val="13"/>
+          <w:szCs w:val="13"/>
+        </w:rPr>
+        <w:t>ubuntu</w:t>
+      </w:r>
+      <w:proofErr w:type="spellEnd"/>
+      <w:r>
+        <w:rPr>
+          <w:rFonts w:ascii="Verdana" w:hAnsi="Verdana"/>
+          <w:color w:val="000000"/>
+          <w:sz w:val="13"/>
+          <w:szCs w:val="13"/>
+        </w:rPr>
+        <w:t>:~</w:t>
+      </w:r>
+      <w:proofErr w:type="gramEnd"/>
+      <w:r>
+        <w:rPr>
+          <w:rFonts w:ascii="Verdana" w:hAnsi="Verdana"/>
+          <w:color w:val="000000"/>
+          <w:sz w:val="13"/>
+          <w:szCs w:val="13"/>
+        </w:rPr>
+        <w:t>/workspace/ns-allinone-3.28/ns-3.28$</w:t>
       </w:r>
     </w:p>
     <w:p>
@@ -5250,7 +6943,7 @@
         <w:snapToGrid w:val="0"/>
         <w:jc w:val="left"/>
         <w:rPr>
-          <w:rFonts w:ascii="Verdana" w:hAnsi="Verdana"/>
+          <w:rFonts w:ascii="Verdana" w:hAnsi="Verdana" w:hint="eastAsia"/>
           <w:color w:val="000000"/>
           <w:sz w:val="13"/>
           <w:szCs w:val="13"/>
@@ -5268,30 +6961,46 @@
           <w:szCs w:val="13"/>
         </w:rPr>
       </w:pPr>
-    </w:p>
-    <w:p>
-      <w:pPr>
-        <w:snapToGrid w:val="0"/>
-        <w:jc w:val="left"/>
-        <w:rPr>
-          <w:rFonts w:ascii="Verdana" w:hAnsi="Verdana"/>
-          <w:color w:val="000000"/>
-          <w:sz w:val="13"/>
-          <w:szCs w:val="13"/>
-        </w:rPr>
-      </w:pPr>
-    </w:p>
-    <w:p>
-      <w:pPr>
-        <w:snapToGrid w:val="0"/>
-        <w:jc w:val="left"/>
-        <w:rPr>
-          <w:rFonts w:ascii="Verdana" w:hAnsi="Verdana"/>
-          <w:color w:val="000000"/>
-          <w:sz w:val="13"/>
-          <w:szCs w:val="13"/>
-        </w:rPr>
-      </w:pPr>
+      <w:r>
+        <w:rPr>
+          <w:noProof/>
+        </w:rPr>
+        <w:drawing>
+          <wp:inline distT="0" distB="0" distL="0" distR="0" wp14:anchorId="20B2E2CA" wp14:editId="12804EB0">
+            <wp:extent cx="5274310" cy="2543810"/>
+            <wp:effectExtent l="0" t="0" r="2540" b="8890"/>
+            <wp:docPr id="4" name="图片 4"/>
+            <wp:cNvGraphicFramePr>
+              <a:graphicFrameLocks xmlns:a="http://schemas.openxmlformats.org/drawingml/2006/main" noChangeAspect="1"/>
+            </wp:cNvGraphicFramePr>
+            <a:graphic xmlns:a="http://schemas.openxmlformats.org/drawingml/2006/main">
+              <a:graphicData uri="http://schemas.openxmlformats.org/drawingml/2006/picture">
+                <pic:pic xmlns:pic="http://schemas.openxmlformats.org/drawingml/2006/picture">
+                  <pic:nvPicPr>
+                    <pic:cNvPr id="1" name=""/>
+                    <pic:cNvPicPr/>
+                  </pic:nvPicPr>
+                  <pic:blipFill>
+                    <a:blip r:embed="rId22"/>
+                    <a:stretch>
+                      <a:fillRect/>
+                    </a:stretch>
+                  </pic:blipFill>
+                  <pic:spPr>
+                    <a:xfrm>
+                      <a:off x="0" y="0"/>
+                      <a:ext cx="5274310" cy="2543810"/>
+                    </a:xfrm>
+                    <a:prstGeom prst="rect">
+                      <a:avLst/>
+                    </a:prstGeom>
+                  </pic:spPr>
+                </pic:pic>
+              </a:graphicData>
+            </a:graphic>
+          </wp:inline>
+        </w:drawing>
+      </w:r>
     </w:p>
     <w:p>
       <w:pPr>
@@ -5426,13 +7135,51 @@
         <w:ind w:left="284" w:firstLineChars="0" w:hanging="284"/>
         <w:jc w:val="left"/>
       </w:pPr>
-      <w:r>
-        <w:lastRenderedPageBreak/>
-        <w:t>Lab5.cc :Produce a figure showing TCP congestion window size, dropped packets and received packets, like in the following figure.</w:t>
+      <w:bookmarkStart w:id="0" w:name="_Hlk103760438"/>
+      <w:proofErr w:type="gramStart"/>
+      <w:r>
+        <w:t>Lab5.cc :Produce</w:t>
+      </w:r>
+      <w:proofErr w:type="gramEnd"/>
+      <w:r>
+        <w:t xml:space="preserve"> a figure showing TCP congestion window size, dropped packets and received packets, like in the following figure.</w:t>
       </w:r>
       <w:r>
         <w:t xml:space="preserve"> Use the same network configuration as in mysixth.cc.</w:t>
       </w:r>
+    </w:p>
+    <w:p>
+      <w:pPr>
+        <w:jc w:val="left"/>
+      </w:pPr>
+    </w:p>
+    <w:p>
+      <w:pPr>
+        <w:jc w:val="left"/>
+      </w:pPr>
+    </w:p>
+    <w:p>
+      <w:pPr>
+        <w:jc w:val="left"/>
+      </w:pPr>
+    </w:p>
+    <w:p>
+      <w:pPr>
+        <w:jc w:val="left"/>
+      </w:pPr>
+    </w:p>
+    <w:p>
+      <w:pPr>
+        <w:jc w:val="left"/>
+      </w:pPr>
+    </w:p>
+    <w:p>
+      <w:pPr>
+        <w:jc w:val="left"/>
+        <w:rPr>
+          <w:rFonts w:hint="eastAsia"/>
+        </w:rPr>
+      </w:pPr>
     </w:p>
     <w:p>
       <w:pPr>
@@ -5444,8 +7191,9 @@
         <w:rPr>
           <w:noProof/>
         </w:rPr>
+        <w:lastRenderedPageBreak/>
         <w:drawing>
-          <wp:inline distT="0" distB="0" distL="0" distR="0">
+          <wp:inline distT="0" distB="0" distL="0" distR="0" wp14:anchorId="09193DDB" wp14:editId="2866A8A4">
             <wp:extent cx="3634252" cy="2548288"/>
             <wp:effectExtent l="0" t="0" r="4445" b="4445"/>
             <wp:docPr id="24" name="图片 24"/>
@@ -5462,7 +7210,7 @@
                     </pic:cNvPicPr>
                   </pic:nvPicPr>
                   <pic:blipFill>
-                    <a:blip r:embed="rId19">
+                    <a:blip r:embed="rId23">
                       <a:extLst>
                         <a:ext uri="{28A0092B-C50C-407E-A947-70E740481C1C}">
                           <a14:useLocalDpi xmlns:a14="http://schemas.microsoft.com/office/drawing/2010/main" val="0"/>
@@ -5563,12 +7311,38 @@
         <w:ind w:left="780" w:firstLineChars="0" w:firstLine="0"/>
         <w:jc w:val="left"/>
       </w:pPr>
-      <w:hyperlink r:id="rId20" w:tooltip="A Device for a Point to Point Network Link. " w:history="1">
+      <w:hyperlink r:id="rId24" w:tooltip="A Device for a Point to Point Network Link. " w:history="1">
         <w:r>
           <w:rPr>
             <w:rStyle w:val="a8"/>
           </w:rPr>
-          <w:t>ns3::PointToPointNetDevice</w:t>
+          <w:t>ns</w:t>
+        </w:r>
+        <w:proofErr w:type="gramStart"/>
+        <w:r>
+          <w:rPr>
+            <w:rStyle w:val="a8"/>
+          </w:rPr>
+          <w:t>3::</w:t>
+        </w:r>
+        <w:proofErr w:type="gramEnd"/>
+        <w:r>
+          <w:rPr>
+            <w:rStyle w:val="a8"/>
+          </w:rPr>
+          <w:t>PointToPointNet</w:t>
+        </w:r>
+        <w:r>
+          <w:rPr>
+            <w:rStyle w:val="a8"/>
+          </w:rPr>
+          <w:t>D</w:t>
+        </w:r>
+        <w:r>
+          <w:rPr>
+            <w:rStyle w:val="a8"/>
+          </w:rPr>
+          <w:t>evice</w:t>
         </w:r>
       </w:hyperlink>
       <w:r>
@@ -5589,6 +7363,7 @@
         <w:ind w:firstLineChars="0"/>
         <w:jc w:val="left"/>
       </w:pPr>
+      <w:proofErr w:type="spellStart"/>
       <w:r>
         <w:rPr>
           <w:rFonts w:ascii="Verdana" w:hAnsi="Verdana" w:cs="Arial"/>
@@ -5600,6 +7375,7 @@
         </w:rPr>
         <w:t>PhyRxEnd</w:t>
       </w:r>
+      <w:proofErr w:type="spellEnd"/>
       <w:r>
         <w:rPr>
           <w:rFonts w:ascii="Verdana" w:hAnsi="Verdana" w:cs="Arial"/>
@@ -5657,7 +7433,15 @@
         <w:t xml:space="preserve">Remember there are two approaches to </w:t>
       </w:r>
       <w:r>
-        <w:t xml:space="preserve">connect your trace sink to the CongestionWindow trace source. </w:t>
+        <w:t xml:space="preserve">connect your trace sink to the </w:t>
+      </w:r>
+      <w:proofErr w:type="spellStart"/>
+      <w:r>
+        <w:t>CongestionWindow</w:t>
+      </w:r>
+      <w:proofErr w:type="spellEnd"/>
+      <w:r>
+        <w:t xml:space="preserve"> trace source. </w:t>
       </w:r>
     </w:p>
     <w:p>
@@ -5673,7 +7457,28 @@
         <w:t xml:space="preserve">Method 1: </w:t>
       </w:r>
       <w:r>
-        <w:t xml:space="preserve">using SocketObject-&gt;TraceConnect(……) </w:t>
+        <w:t xml:space="preserve">using </w:t>
+      </w:r>
+      <w:proofErr w:type="spellStart"/>
+      <w:r>
+        <w:t>SocketObject</w:t>
+      </w:r>
+      <w:proofErr w:type="spellEnd"/>
+      <w:r>
+        <w:t>-&gt;</w:t>
+      </w:r>
+      <w:proofErr w:type="spellStart"/>
+      <w:proofErr w:type="gramStart"/>
+      <w:r>
+        <w:t>TraceConnect</w:t>
+      </w:r>
+      <w:proofErr w:type="spellEnd"/>
+      <w:r>
+        <w:t>(</w:t>
+      </w:r>
+      <w:proofErr w:type="gramEnd"/>
+      <w:r>
+        <w:t xml:space="preserve">……) </w:t>
       </w:r>
     </w:p>
     <w:p>
@@ -5687,7 +7492,7 @@
           <w:noProof/>
         </w:rPr>
         <w:drawing>
-          <wp:inline distT="0" distB="0" distL="0" distR="0" wp14:anchorId="5BD09427" wp14:editId="6BD07628">
+          <wp:inline distT="0" distB="0" distL="0" distR="0" wp14:anchorId="05606A42" wp14:editId="5ED90ED0">
             <wp:extent cx="4844524" cy="732692"/>
             <wp:effectExtent l="0" t="0" r="0" b="0"/>
             <wp:docPr id="25" name="图片 25"/>
@@ -5765,7 +7570,15 @@
         <w:t xml:space="preserve">: </w:t>
       </w:r>
       <w:r>
-        <w:t xml:space="preserve">using Config::Connect(……  ) </w:t>
+        <w:t xml:space="preserve">using </w:t>
+      </w:r>
+      <w:proofErr w:type="gramStart"/>
+      <w:r>
+        <w:t>Config::</w:t>
+      </w:r>
+      <w:proofErr w:type="gramEnd"/>
+      <w:r>
+        <w:t xml:space="preserve">Connect(……  ) </w:t>
       </w:r>
     </w:p>
     <w:p>
@@ -5780,7 +7593,7 @@
           <w:noProof/>
         </w:rPr>
         <w:drawing>
-          <wp:inline distT="0" distB="0" distL="0" distR="0" wp14:anchorId="3751BC24" wp14:editId="55AB8239">
+          <wp:inline distT="0" distB="0" distL="0" distR="0" wp14:anchorId="481A1B2D" wp14:editId="2C91707B">
             <wp:extent cx="4953195" cy="759553"/>
             <wp:effectExtent l="0" t="0" r="0" b="2540"/>
             <wp:docPr id="26" name="图片 26"/>
@@ -5893,15 +7706,37 @@
       <w:r>
         <w:t xml:space="preserve">Use a two-node point-to-pint topology. Use </w:t>
       </w:r>
+      <w:proofErr w:type="spellStart"/>
       <w:r>
         <w:t>BulkSendApplication</w:t>
       </w:r>
-      <w:r>
-        <w:t xml:space="preserve"> on 1 node, and PacketSink </w:t>
-      </w:r>
-      <w:r>
-        <w:lastRenderedPageBreak/>
-        <w:t xml:space="preserve">on the other node. (refer to examples/tcp/tcp-bulk-send.cc) </w:t>
+      <w:proofErr w:type="spellEnd"/>
+      <w:r>
+        <w:t xml:space="preserve"> on 1 node, and </w:t>
+      </w:r>
+      <w:proofErr w:type="spellStart"/>
+      <w:r>
+        <w:t>PacketSink</w:t>
+      </w:r>
+      <w:proofErr w:type="spellEnd"/>
+      <w:r>
+        <w:t xml:space="preserve"> on the other node. (</w:t>
+      </w:r>
+      <w:proofErr w:type="gramStart"/>
+      <w:r>
+        <w:t>refer</w:t>
+      </w:r>
+      <w:proofErr w:type="gramEnd"/>
+      <w:r>
+        <w:t xml:space="preserve"> to examples/</w:t>
+      </w:r>
+      <w:proofErr w:type="spellStart"/>
+      <w:r>
+        <w:t>tcp</w:t>
+      </w:r>
+      <w:proofErr w:type="spellEnd"/>
+      <w:r>
+        <w:t xml:space="preserve">/tcp-bulk-send.cc) </w:t>
       </w:r>
     </w:p>
     <w:p>
@@ -5929,7 +7764,16 @@
         <w:jc w:val="left"/>
       </w:pPr>
       <w:r>
-        <w:t>To use Config::Connect (……) , you need to c</w:t>
+        <w:lastRenderedPageBreak/>
+        <w:t xml:space="preserve">To use </w:t>
+      </w:r>
+      <w:proofErr w:type="gramStart"/>
+      <w:r>
+        <w:t>Config::</w:t>
+      </w:r>
+      <w:proofErr w:type="gramEnd"/>
+      <w:r>
+        <w:t>Connect (……) , you need to c</w:t>
       </w:r>
       <w:r>
         <w:t>reat</w:t>
@@ -6047,22 +7891,18 @@
         </w:numPr>
         <w:ind w:firstLineChars="0"/>
         <w:jc w:val="left"/>
-        <w:rPr>
-          <w:rFonts w:hint="eastAsia"/>
-        </w:rPr>
       </w:pPr>
       <w:r>
         <w:t>any thoughts on the exercises</w:t>
       </w:r>
     </w:p>
+    <w:bookmarkEnd w:id="0"/>
     <w:p>
       <w:pPr>
         <w:pStyle w:val="a3"/>
         <w:ind w:left="720" w:firstLineChars="0" w:firstLine="0"/>
         <w:jc w:val="left"/>
       </w:pPr>
-      <w:bookmarkStart w:id="0" w:name="_GoBack"/>
-      <w:bookmarkEnd w:id="0"/>
     </w:p>
     <w:sectPr>
       <w:pgSz w:w="11906" w:h="16838"/>
@@ -6075,7 +7915,7 @@
 </file>
 
 <file path=word/endnotes.xml><?xml version="1.0" encoding="utf-8"?>
-<w:endnotes xmlns:wpc="http://schemas.microsoft.com/office/word/2010/wordprocessingCanvas" xmlns:cx="http://schemas.microsoft.com/office/drawing/2014/chartex" xmlns:cx1="http://schemas.microsoft.com/office/drawing/2015/9/8/chartex" xmlns:mc="http://schemas.openxmlformats.org/markup-compatibility/2006" xmlns:o="urn:schemas-microsoft-com:office:office" xmlns:r="http://schemas.openxmlformats.org/officeDocument/2006/relationships" xmlns:m="http://schemas.openxmlformats.org/officeDocument/2006/math" xmlns:v="urn:schemas-microsoft-com:vml" xmlns:wp14="http://schemas.microsoft.com/office/word/2010/wordprocessingDrawing" xmlns:wp="http://schemas.openxmlformats.org/drawingml/2006/wordprocessingDrawing" xmlns:w10="urn:schemas-microsoft-com:office:word" xmlns:w="http://schemas.openxmlformats.org/wordprocessingml/2006/main" xmlns:w14="http://schemas.microsoft.com/office/word/2010/wordml" xmlns:w15="http://schemas.microsoft.com/office/word/2012/wordml" xmlns:w16se="http://schemas.microsoft.com/office/word/2015/wordml/symex" xmlns:wpg="http://schemas.microsoft.com/office/word/2010/wordprocessingGroup" xmlns:wpi="http://schemas.microsoft.com/office/word/2010/wordprocessingInk" xmlns:wne="http://schemas.microsoft.com/office/word/2006/wordml" xmlns:wps="http://schemas.microsoft.com/office/word/2010/wordprocessingShape" mc:Ignorable="w14 w15 w16se wp14">
+<w:endnotes xmlns:wpc="http://schemas.microsoft.com/office/word/2010/wordprocessingCanvas" xmlns:cx="http://schemas.microsoft.com/office/drawing/2014/chartex" xmlns:cx1="http://schemas.microsoft.com/office/drawing/2015/9/8/chartex" xmlns:cx2="http://schemas.microsoft.com/office/drawing/2015/10/21/chartex" xmlns:cx3="http://schemas.microsoft.com/office/drawing/2016/5/9/chartex" xmlns:cx4="http://schemas.microsoft.com/office/drawing/2016/5/10/chartex" xmlns:cx5="http://schemas.microsoft.com/office/drawing/2016/5/11/chartex" xmlns:cx6="http://schemas.microsoft.com/office/drawing/2016/5/12/chartex" xmlns:cx7="http://schemas.microsoft.com/office/drawing/2016/5/13/chartex" xmlns:cx8="http://schemas.microsoft.com/office/drawing/2016/5/14/chartex" xmlns:mc="http://schemas.openxmlformats.org/markup-compatibility/2006" xmlns:aink="http://schemas.microsoft.com/office/drawing/2016/ink" xmlns:am3d="http://schemas.microsoft.com/office/drawing/2017/model3d" xmlns:o="urn:schemas-microsoft-com:office:office" xmlns:oel="http://schemas.microsoft.com/office/2019/extlst" xmlns:r="http://schemas.openxmlformats.org/officeDocument/2006/relationships" xmlns:m="http://schemas.openxmlformats.org/officeDocument/2006/math" xmlns:v="urn:schemas-microsoft-com:vml" xmlns:wp14="http://schemas.microsoft.com/office/word/2010/wordprocessingDrawing" xmlns:wp="http://schemas.openxmlformats.org/drawingml/2006/wordprocessingDrawing" xmlns:w10="urn:schemas-microsoft-com:office:word" xmlns:w="http://schemas.openxmlformats.org/wordprocessingml/2006/main" xmlns:w14="http://schemas.microsoft.com/office/word/2010/wordml" xmlns:w15="http://schemas.microsoft.com/office/word/2012/wordml" xmlns:w16cex="http://schemas.microsoft.com/office/word/2018/wordml/cex" xmlns:w16cid="http://schemas.microsoft.com/office/word/2016/wordml/cid" xmlns:w16="http://schemas.microsoft.com/office/word/2018/wordml" xmlns:w16sdtdh="http://schemas.microsoft.com/office/word/2020/wordml/sdtdatahash" xmlns:w16se="http://schemas.microsoft.com/office/word/2015/wordml/symex" xmlns:wpg="http://schemas.microsoft.com/office/word/2010/wordprocessingGroup" xmlns:wpi="http://schemas.microsoft.com/office/word/2010/wordprocessingInk" xmlns:wne="http://schemas.microsoft.com/office/word/2006/wordml" xmlns:wps="http://schemas.microsoft.com/office/word/2010/wordprocessingShape" mc:Ignorable="w14 w15 w16se w16cid w16 w16cex w16sdtdh wp14">
   <w:endnote w:type="separator" w:id="-1">
     <w:p>
       <w:r>
@@ -6094,7 +7934,7 @@
 </file>
 
 <file path=word/footnotes.xml><?xml version="1.0" encoding="utf-8"?>
-<w:footnotes xmlns:wpc="http://schemas.microsoft.com/office/word/2010/wordprocessingCanvas" xmlns:cx="http://schemas.microsoft.com/office/drawing/2014/chartex" xmlns:cx1="http://schemas.microsoft.com/office/drawing/2015/9/8/chartex" xmlns:mc="http://schemas.openxmlformats.org/markup-compatibility/2006" xmlns:o="urn:schemas-microsoft-com:office:office" xmlns:r="http://schemas.openxmlformats.org/officeDocument/2006/relationships" xmlns:m="http://schemas.openxmlformats.org/officeDocument/2006/math" xmlns:v="urn:schemas-microsoft-com:vml" xmlns:wp14="http://schemas.microsoft.com/office/word/2010/wordprocessingDrawing" xmlns:wp="http://schemas.openxmlformats.org/drawingml/2006/wordprocessingDrawing" xmlns:w10="urn:schemas-microsoft-com:office:word" xmlns:w="http://schemas.openxmlformats.org/wordprocessingml/2006/main" xmlns:w14="http://schemas.microsoft.com/office/word/2010/wordml" xmlns:w15="http://schemas.microsoft.com/office/word/2012/wordml" xmlns:w16se="http://schemas.microsoft.com/office/word/2015/wordml/symex" xmlns:wpg="http://schemas.microsoft.com/office/word/2010/wordprocessingGroup" xmlns:wpi="http://schemas.microsoft.com/office/word/2010/wordprocessingInk" xmlns:wne="http://schemas.microsoft.com/office/word/2006/wordml" xmlns:wps="http://schemas.microsoft.com/office/word/2010/wordprocessingShape" mc:Ignorable="w14 w15 w16se wp14">
+<w:footnotes xmlns:wpc="http://schemas.microsoft.com/office/word/2010/wordprocessingCanvas" xmlns:cx="http://schemas.microsoft.com/office/drawing/2014/chartex" xmlns:cx1="http://schemas.microsoft.com/office/drawing/2015/9/8/chartex" xmlns:cx2="http://schemas.microsoft.com/office/drawing/2015/10/21/chartex" xmlns:cx3="http://schemas.microsoft.com/office/drawing/2016/5/9/chartex" xmlns:cx4="http://schemas.microsoft.com/office/drawing/2016/5/10/chartex" xmlns:cx5="http://schemas.microsoft.com/office/drawing/2016/5/11/chartex" xmlns:cx6="http://schemas.microsoft.com/office/drawing/2016/5/12/chartex" xmlns:cx7="http://schemas.microsoft.com/office/drawing/2016/5/13/chartex" xmlns:cx8="http://schemas.microsoft.com/office/drawing/2016/5/14/chartex" xmlns:mc="http://schemas.openxmlformats.org/markup-compatibility/2006" xmlns:aink="http://schemas.microsoft.com/office/drawing/2016/ink" xmlns:am3d="http://schemas.microsoft.com/office/drawing/2017/model3d" xmlns:o="urn:schemas-microsoft-com:office:office" xmlns:oel="http://schemas.microsoft.com/office/2019/extlst" xmlns:r="http://schemas.openxmlformats.org/officeDocument/2006/relationships" xmlns:m="http://schemas.openxmlformats.org/officeDocument/2006/math" xmlns:v="urn:schemas-microsoft-com:vml" xmlns:wp14="http://schemas.microsoft.com/office/word/2010/wordprocessingDrawing" xmlns:wp="http://schemas.openxmlformats.org/drawingml/2006/wordprocessingDrawing" xmlns:w10="urn:schemas-microsoft-com:office:word" xmlns:w="http://schemas.openxmlformats.org/wordprocessingml/2006/main" xmlns:w14="http://schemas.microsoft.com/office/word/2010/wordml" xmlns:w15="http://schemas.microsoft.com/office/word/2012/wordml" xmlns:w16cex="http://schemas.microsoft.com/office/word/2018/wordml/cex" xmlns:w16cid="http://schemas.microsoft.com/office/word/2016/wordml/cid" xmlns:w16="http://schemas.microsoft.com/office/word/2018/wordml" xmlns:w16sdtdh="http://schemas.microsoft.com/office/word/2020/wordml/sdtdatahash" xmlns:w16se="http://schemas.microsoft.com/office/word/2015/wordml/symex" xmlns:wpg="http://schemas.microsoft.com/office/word/2010/wordprocessingGroup" xmlns:wpi="http://schemas.microsoft.com/office/word/2010/wordprocessingInk" xmlns:wne="http://schemas.microsoft.com/office/word/2006/wordml" xmlns:wps="http://schemas.microsoft.com/office/word/2010/wordprocessingShape" mc:Ignorable="w14 w15 w16se w16cid w16 w16cex w16sdtdh wp14">
   <w:footnote w:type="separator" w:id="-1">
     <w:p>
       <w:r>
@@ -6113,7 +7953,7 @@
 </file>
 
 <file path=word/numbering.xml><?xml version="1.0" encoding="utf-8"?>
-<w:numbering xmlns:wpc="http://schemas.microsoft.com/office/word/2010/wordprocessingCanvas" xmlns:cx="http://schemas.microsoft.com/office/drawing/2014/chartex" xmlns:cx1="http://schemas.microsoft.com/office/drawing/2015/9/8/chartex" xmlns:mc="http://schemas.openxmlformats.org/markup-compatibility/2006" xmlns:o="urn:schemas-microsoft-com:office:office" xmlns:r="http://schemas.openxmlformats.org/officeDocument/2006/relationships" xmlns:m="http://schemas.openxmlformats.org/officeDocument/2006/math" xmlns:v="urn:schemas-microsoft-com:vml" xmlns:wp14="http://schemas.microsoft.com/office/word/2010/wordprocessingDrawing" xmlns:wp="http://schemas.openxmlformats.org/drawingml/2006/wordprocessingDrawing" xmlns:w10="urn:schemas-microsoft-com:office:word" xmlns:w="http://schemas.openxmlformats.org/wordprocessingml/2006/main" xmlns:w14="http://schemas.microsoft.com/office/word/2010/wordml" xmlns:w15="http://schemas.microsoft.com/office/word/2012/wordml" xmlns:w16se="http://schemas.microsoft.com/office/word/2015/wordml/symex" xmlns:wpg="http://schemas.microsoft.com/office/word/2010/wordprocessingGroup" xmlns:wpi="http://schemas.microsoft.com/office/word/2010/wordprocessingInk" xmlns:wne="http://schemas.microsoft.com/office/word/2006/wordml" xmlns:wps="http://schemas.microsoft.com/office/word/2010/wordprocessingShape" mc:Ignorable="w14 w15 w16se wp14">
+<w:numbering xmlns:wpc="http://schemas.microsoft.com/office/word/2010/wordprocessingCanvas" xmlns:cx="http://schemas.microsoft.com/office/drawing/2014/chartex" xmlns:cx1="http://schemas.microsoft.com/office/drawing/2015/9/8/chartex" xmlns:cx2="http://schemas.microsoft.com/office/drawing/2015/10/21/chartex" xmlns:cx3="http://schemas.microsoft.com/office/drawing/2016/5/9/chartex" xmlns:cx4="http://schemas.microsoft.com/office/drawing/2016/5/10/chartex" xmlns:cx5="http://schemas.microsoft.com/office/drawing/2016/5/11/chartex" xmlns:cx6="http://schemas.microsoft.com/office/drawing/2016/5/12/chartex" xmlns:cx7="http://schemas.microsoft.com/office/drawing/2016/5/13/chartex" xmlns:cx8="http://schemas.microsoft.com/office/drawing/2016/5/14/chartex" xmlns:mc="http://schemas.openxmlformats.org/markup-compatibility/2006" xmlns:aink="http://schemas.microsoft.com/office/drawing/2016/ink" xmlns:am3d="http://schemas.microsoft.com/office/drawing/2017/model3d" xmlns:o="urn:schemas-microsoft-com:office:office" xmlns:oel="http://schemas.microsoft.com/office/2019/extlst" xmlns:r="http://schemas.openxmlformats.org/officeDocument/2006/relationships" xmlns:m="http://schemas.openxmlformats.org/officeDocument/2006/math" xmlns:v="urn:schemas-microsoft-com:vml" xmlns:wp14="http://schemas.microsoft.com/office/word/2010/wordprocessingDrawing" xmlns:wp="http://schemas.openxmlformats.org/drawingml/2006/wordprocessingDrawing" xmlns:w10="urn:schemas-microsoft-com:office:word" xmlns:w="http://schemas.openxmlformats.org/wordprocessingml/2006/main" xmlns:w14="http://schemas.microsoft.com/office/word/2010/wordml" xmlns:w15="http://schemas.microsoft.com/office/word/2012/wordml" xmlns:w16cex="http://schemas.microsoft.com/office/word/2018/wordml/cex" xmlns:w16cid="http://schemas.microsoft.com/office/word/2016/wordml/cid" xmlns:w16="http://schemas.microsoft.com/office/word/2018/wordml" xmlns:w16sdtdh="http://schemas.microsoft.com/office/word/2020/wordml/sdtdatahash" xmlns:w16se="http://schemas.microsoft.com/office/word/2015/wordml/symex" xmlns:wpg="http://schemas.microsoft.com/office/word/2010/wordprocessingGroup" xmlns:wpi="http://schemas.microsoft.com/office/word/2010/wordprocessingInk" xmlns:wne="http://schemas.microsoft.com/office/word/2006/wordml" xmlns:wps="http://schemas.microsoft.com/office/word/2010/wordprocessingShape" mc:Ignorable="w14 w15 w16se w16cid w16 w16cex w16sdtdh wp14">
   <w:abstractNum w:abstractNumId="0" w15:restartNumberingAfterBreak="0">
     <w:nsid w:val="051A5930"/>
     <w:multiLevelType w:val="hybridMultilevel"/>
@@ -7576,56 +9416,56 @@
       </w:pPr>
     </w:lvl>
   </w:abstractNum>
-  <w:num w:numId="1">
+  <w:num w:numId="1" w16cid:durableId="1466697953">
     <w:abstractNumId w:val="11"/>
   </w:num>
-  <w:num w:numId="2">
+  <w:num w:numId="2" w16cid:durableId="475226000">
     <w:abstractNumId w:val="0"/>
   </w:num>
-  <w:num w:numId="3">
+  <w:num w:numId="3" w16cid:durableId="1947151021">
     <w:abstractNumId w:val="1"/>
   </w:num>
-  <w:num w:numId="4">
+  <w:num w:numId="4" w16cid:durableId="1944024703">
     <w:abstractNumId w:val="7"/>
   </w:num>
-  <w:num w:numId="5">
+  <w:num w:numId="5" w16cid:durableId="1606499961">
     <w:abstractNumId w:val="12"/>
   </w:num>
-  <w:num w:numId="6">
+  <w:num w:numId="6" w16cid:durableId="976834525">
     <w:abstractNumId w:val="2"/>
   </w:num>
-  <w:num w:numId="7">
+  <w:num w:numId="7" w16cid:durableId="986930626">
     <w:abstractNumId w:val="4"/>
   </w:num>
-  <w:num w:numId="8">
+  <w:num w:numId="8" w16cid:durableId="296451057">
     <w:abstractNumId w:val="3"/>
   </w:num>
-  <w:num w:numId="9">
+  <w:num w:numId="9" w16cid:durableId="218783664">
     <w:abstractNumId w:val="8"/>
   </w:num>
-  <w:num w:numId="10">
+  <w:num w:numId="10" w16cid:durableId="2125344139">
     <w:abstractNumId w:val="14"/>
   </w:num>
-  <w:num w:numId="11">
+  <w:num w:numId="11" w16cid:durableId="380206039">
     <w:abstractNumId w:val="13"/>
   </w:num>
-  <w:num w:numId="12">
+  <w:num w:numId="12" w16cid:durableId="1199709412">
     <w:abstractNumId w:val="9"/>
   </w:num>
-  <w:num w:numId="13">
+  <w:num w:numId="13" w16cid:durableId="1750150641">
     <w:abstractNumId w:val="10"/>
   </w:num>
-  <w:num w:numId="14">
+  <w:num w:numId="14" w16cid:durableId="1672873556">
     <w:abstractNumId w:val="6"/>
   </w:num>
-  <w:num w:numId="15">
+  <w:num w:numId="15" w16cid:durableId="81034117">
     <w:abstractNumId w:val="5"/>
   </w:num>
 </w:numbering>
 </file>
 
 <file path=word/styles.xml><?xml version="1.0" encoding="utf-8"?>
-<w:styles xmlns:mc="http://schemas.openxmlformats.org/markup-compatibility/2006" xmlns:r="http://schemas.openxmlformats.org/officeDocument/2006/relationships" xmlns:w="http://schemas.openxmlformats.org/wordprocessingml/2006/main" xmlns:w14="http://schemas.microsoft.com/office/word/2010/wordml" xmlns:w15="http://schemas.microsoft.com/office/word/2012/wordml" xmlns:w16se="http://schemas.microsoft.com/office/word/2015/wordml/symex" mc:Ignorable="w14 w15 w16se">
+<w:styles xmlns:mc="http://schemas.openxmlformats.org/markup-compatibility/2006" xmlns:r="http://schemas.openxmlformats.org/officeDocument/2006/relationships" xmlns:w="http://schemas.openxmlformats.org/wordprocessingml/2006/main" xmlns:w14="http://schemas.microsoft.com/office/word/2010/wordml" xmlns:w15="http://schemas.microsoft.com/office/word/2012/wordml" xmlns:w16cex="http://schemas.microsoft.com/office/word/2018/wordml/cex" xmlns:w16cid="http://schemas.microsoft.com/office/word/2016/wordml/cid" xmlns:w16="http://schemas.microsoft.com/office/word/2018/wordml" xmlns:w16sdtdh="http://schemas.microsoft.com/office/word/2020/wordml/sdtdatahash" xmlns:w16se="http://schemas.microsoft.com/office/word/2015/wordml/symex" mc:Ignorable="w14 w15 w16se w16cid w16 w16cex w16sdtdh">
   <w:docDefaults>
     <w:rPrDefault>
       <w:rPr>
@@ -7638,7 +9478,7 @@
     </w:rPrDefault>
     <w:pPrDefault/>
   </w:docDefaults>
-  <w:latentStyles w:defLockedState="0" w:defUIPriority="99" w:defSemiHidden="0" w:defUnhideWhenUsed="0" w:defQFormat="0" w:count="371">
+  <w:latentStyles w:defLockedState="0" w:defUIPriority="99" w:defSemiHidden="0" w:defUnhideWhenUsed="0" w:defQFormat="0" w:count="376">
     <w:lsdException w:name="Normal" w:uiPriority="0" w:qFormat="1"/>
     <w:lsdException w:name="heading 1" w:uiPriority="9" w:qFormat="1"/>
     <w:lsdException w:name="heading 2" w:semiHidden="1" w:uiPriority="9" w:unhideWhenUsed="1" w:qFormat="1"/>
@@ -7744,7 +9584,6 @@
     <w:lsdException w:name="HTML Sample" w:semiHidden="1" w:unhideWhenUsed="1"/>
     <w:lsdException w:name="HTML Typewriter" w:semiHidden="1" w:unhideWhenUsed="1"/>
     <w:lsdException w:name="HTML Variable" w:semiHidden="1" w:unhideWhenUsed="1"/>
-    <w:lsdException w:name="Normal Table" w:semiHidden="1" w:unhideWhenUsed="1"/>
     <w:lsdException w:name="annotation subject" w:semiHidden="1" w:unhideWhenUsed="1"/>
     <w:lsdException w:name="No List" w:semiHidden="1" w:unhideWhenUsed="1"/>
     <w:lsdException w:name="Outline List 1" w:semiHidden="1" w:unhideWhenUsed="1"/>
@@ -7787,11 +9626,8 @@
     <w:lsdException w:name="Table Contemporary" w:semiHidden="1" w:unhideWhenUsed="1"/>
     <w:lsdException w:name="Table Elegant" w:semiHidden="1" w:unhideWhenUsed="1"/>
     <w:lsdException w:name="Table Professional" w:semiHidden="1" w:unhideWhenUsed="1"/>
-    <w:lsdException w:name="Table Subtle 1" w:semiHidden="1" w:unhideWhenUsed="1"/>
     <w:lsdException w:name="Table Subtle 2" w:semiHidden="1" w:unhideWhenUsed="1"/>
     <w:lsdException w:name="Table Web 1" w:semiHidden="1" w:unhideWhenUsed="1"/>
-    <w:lsdException w:name="Table Web 2" w:semiHidden="1" w:unhideWhenUsed="1"/>
-    <w:lsdException w:name="Table Web 3" w:semiHidden="1" w:unhideWhenUsed="1"/>
     <w:lsdException w:name="Balloon Text" w:semiHidden="1" w:unhideWhenUsed="1"/>
     <w:lsdException w:name="Table Grid" w:uiPriority="39"/>
     <w:lsdException w:name="Table Theme" w:semiHidden="1" w:unhideWhenUsed="1"/>
@@ -8010,6 +9846,11 @@
     <w:lsdException w:name="List Table 5 Dark Accent 6" w:uiPriority="50"/>
     <w:lsdException w:name="List Table 6 Colorful Accent 6" w:uiPriority="51"/>
     <w:lsdException w:name="List Table 7 Colorful Accent 6" w:uiPriority="52"/>
+    <w:lsdException w:name="Mention" w:semiHidden="1" w:unhideWhenUsed="1"/>
+    <w:lsdException w:name="Smart Hyperlink" w:semiHidden="1" w:unhideWhenUsed="1"/>
+    <w:lsdException w:name="Hashtag" w:semiHidden="1" w:unhideWhenUsed="1"/>
+    <w:lsdException w:name="Unresolved Mention" w:semiHidden="1" w:unhideWhenUsed="1"/>
+    <w:lsdException w:name="Smart Link" w:semiHidden="1" w:unhideWhenUsed="1"/>
   </w:latentStyles>
   <w:style w:type="paragraph" w:default="1" w:styleId="a">
     <w:name w:val="Normal"/>
@@ -8308,6 +10149,18 @@
       <w:color w:val="208050"/>
     </w:rPr>
   </w:style>
+  <w:style w:type="character" w:styleId="aa">
+    <w:name w:val="FollowedHyperlink"/>
+    <w:basedOn w:val="a0"/>
+    <w:uiPriority w:val="99"/>
+    <w:semiHidden/>
+    <w:unhideWhenUsed/>
+    <w:rsid w:val="003039AF"/>
+    <w:rPr>
+      <w:color w:val="954F72" w:themeColor="followedHyperlink"/>
+      <w:u w:val="single"/>
+    </w:rPr>
+  </w:style>
 </w:styles>
 </file>
 

</xml_diff>